<commit_message>
First edits 20 July
</commit_message>
<xml_diff>
--- a/documents/Ethics_Application_Form_August_19.docx
+++ b/documents/Ethics_Application_Form_August_19.docx
@@ -354,25 +354,32 @@
                 <w:szCs w:val="20"/>
               </w:rPr>
             </w:pPr>
-            <w:proofErr w:type="spellStart"/>
-            <w:r>
-              <w:rPr>
-                <w:rFonts w:ascii="Arial" w:hAnsi="Arial" w:cs="Arial"/>
-                <w:bCs/>
-                <w:sz w:val="20"/>
-                <w:szCs w:val="20"/>
-              </w:rPr>
-              <w:t>Reseach</w:t>
-            </w:r>
-            <w:proofErr w:type="spellEnd"/>
-            <w:r>
-              <w:rPr>
-                <w:rFonts w:ascii="Arial" w:hAnsi="Arial" w:cs="Arial"/>
-                <w:bCs/>
-                <w:sz w:val="20"/>
-                <w:szCs w:val="20"/>
-              </w:rPr>
-              <w:t xml:space="preserve"> Software Survey at the University of Strathclyde</w:t>
+            <w:r>
+              <w:rPr>
+                <w:rFonts w:ascii="Arial" w:hAnsi="Arial" w:cs="Arial"/>
+                <w:bCs/>
+                <w:sz w:val="20"/>
+                <w:szCs w:val="20"/>
+              </w:rPr>
+              <w:t>Resea</w:t>
+            </w:r>
+            <w:r>
+              <w:rPr>
+                <w:rFonts w:ascii="Arial" w:hAnsi="Arial" w:cs="Arial"/>
+                <w:bCs/>
+                <w:sz w:val="20"/>
+                <w:szCs w:val="20"/>
+              </w:rPr>
+              <w:t>r</w:t>
+            </w:r>
+            <w:r>
+              <w:rPr>
+                <w:rFonts w:ascii="Arial" w:hAnsi="Arial" w:cs="Arial"/>
+                <w:bCs/>
+                <w:sz w:val="20"/>
+                <w:szCs w:val="20"/>
+              </w:rPr>
+              <w:t>ch Software Survey at the University of Strathclyde</w:t>
             </w:r>
           </w:p>
         </w:tc>
@@ -977,7 +984,43 @@
                 <w:sz w:val="20"/>
                 <w:szCs w:val="20"/>
               </w:rPr>
-              <w:t>x</w:t>
+              <w:fldChar w:fldCharType="begin">
+                <w:ffData>
+                  <w:name w:val=""/>
+                  <w:enabled/>
+                  <w:calcOnExit w:val="0"/>
+                  <w:checkBox>
+                    <w:sizeAuto/>
+                    <w:default w:val="1"/>
+                  </w:checkBox>
+                </w:ffData>
+              </w:fldChar>
+            </w:r>
+            <w:r>
+              <w:rPr>
+                <w:rFonts w:ascii="Arial" w:hAnsi="Arial" w:cs="Arial"/>
+                <w:bCs/>
+                <w:sz w:val="20"/>
+                <w:szCs w:val="20"/>
+              </w:rPr>
+              <w:instrText xml:space="preserve"> FORMCHECKBOX </w:instrText>
+            </w:r>
+            <w:r>
+              <w:rPr>
+                <w:rFonts w:ascii="Arial" w:hAnsi="Arial" w:cs="Arial"/>
+                <w:bCs/>
+                <w:sz w:val="20"/>
+                <w:szCs w:val="20"/>
+              </w:rPr>
+            </w:r>
+            <w:r>
+              <w:rPr>
+                <w:rFonts w:ascii="Arial" w:hAnsi="Arial" w:cs="Arial"/>
+                <w:bCs/>
+                <w:sz w:val="20"/>
+                <w:szCs w:val="20"/>
+              </w:rPr>
+              <w:fldChar w:fldCharType="end"/>
             </w:r>
             <w:r>
               <w:rPr>
@@ -1541,15 +1584,1282 @@
               <w:br/>
               <w:t xml:space="preserve">E-mail:           </w:t>
             </w:r>
-            <w:r>
-              <w:rPr>
-                <w:rFonts w:ascii="Arial" w:hAnsi="Arial" w:cs="Arial"/>
-                <w:bCs/>
-                <w:sz w:val="20"/>
-                <w:szCs w:val="20"/>
-              </w:rPr>
-              <w:t>neil.ghani@strath.ac.uk</w:t>
-            </w:r>
+            <w:hyperlink r:id="rId8" w:history="1">
+              <w:r>
+                <w:rPr>
+                  <w:rStyle w:val="Hyperlink"/>
+                  <w:rFonts w:ascii="Arial" w:hAnsi="Arial" w:cs="Arial"/>
+                  <w:bCs/>
+                  <w:sz w:val="20"/>
+                  <w:szCs w:val="20"/>
+                </w:rPr>
+                <w:t>neil.ghani@strath.ac.uk</w:t>
+              </w:r>
+            </w:hyperlink>
+          </w:p>
+          <w:p>
+            <w:pPr>
+              <w:rPr>
+                <w:rFonts w:ascii="Arial" w:hAnsi="Arial" w:cs="Arial"/>
+                <w:bCs/>
+                <w:sz w:val="20"/>
+                <w:szCs w:val="20"/>
+              </w:rPr>
+            </w:pPr>
+            <w:r>
+              <w:rPr>
+                <w:rFonts w:ascii="Arial" w:hAnsi="Arial" w:cs="Arial"/>
+                <w:bCs/>
+                <w:sz w:val="20"/>
+                <w:szCs w:val="20"/>
+              </w:rPr>
+              <w:t>Name:</w:t>
+            </w:r>
+            <w:r>
+              <w:rPr>
+                <w:rFonts w:ascii="Arial" w:hAnsi="Arial" w:cs="Arial"/>
+                <w:bCs/>
+                <w:sz w:val="20"/>
+                <w:szCs w:val="20"/>
+              </w:rPr>
+              <w:t xml:space="preserve"> Fredrik </w:t>
+            </w:r>
+            <w:proofErr w:type="spellStart"/>
+            <w:r>
+              <w:rPr>
+                <w:rFonts w:ascii="Arial" w:hAnsi="Arial" w:cs="Arial"/>
+                <w:bCs/>
+                <w:sz w:val="20"/>
+                <w:szCs w:val="20"/>
+              </w:rPr>
+              <w:t>Nordvall</w:t>
+            </w:r>
+            <w:proofErr w:type="spellEnd"/>
+            <w:r>
+              <w:rPr>
+                <w:rFonts w:ascii="Arial" w:hAnsi="Arial" w:cs="Arial"/>
+                <w:bCs/>
+                <w:sz w:val="20"/>
+                <w:szCs w:val="20"/>
+              </w:rPr>
+              <w:t xml:space="preserve"> Forsberg</w:t>
+            </w:r>
+            <w:r>
+              <w:rPr>
+                <w:rFonts w:ascii="Arial" w:hAnsi="Arial" w:cs="Arial"/>
+                <w:bCs/>
+                <w:sz w:val="20"/>
+                <w:szCs w:val="20"/>
+              </w:rPr>
+              <w:br/>
+            </w:r>
+            <w:r>
+              <w:rPr>
+                <w:rFonts w:ascii="Arial" w:hAnsi="Arial" w:cs="Arial"/>
+                <w:bCs/>
+                <w:sz w:val="20"/>
+                <w:szCs w:val="20"/>
+              </w:rPr>
+              <w:t xml:space="preserve">Status </w:t>
+            </w:r>
+            <w:r>
+              <w:rPr>
+                <w:rFonts w:ascii="Arial" w:hAnsi="Arial" w:cs="Arial"/>
+                <w:sz w:val="20"/>
+                <w:szCs w:val="20"/>
+              </w:rPr>
+              <w:t>(e.g. lecturer, post-/undergraduate):</w:t>
+            </w:r>
+            <w:r>
+              <w:rPr>
+                <w:rFonts w:ascii="Arial" w:hAnsi="Arial" w:cs="Arial"/>
+                <w:sz w:val="20"/>
+                <w:szCs w:val="20"/>
+              </w:rPr>
+              <w:t xml:space="preserve"> Chancellor’s Fellow</w:t>
+            </w:r>
+            <w:r>
+              <w:rPr>
+                <w:rFonts w:ascii="Arial" w:hAnsi="Arial" w:cs="Arial"/>
+                <w:sz w:val="20"/>
+                <w:szCs w:val="20"/>
+              </w:rPr>
+              <w:br/>
+            </w:r>
+            <w:r>
+              <w:rPr>
+                <w:rFonts w:ascii="Arial" w:hAnsi="Arial" w:cs="Arial"/>
+                <w:bCs/>
+                <w:sz w:val="20"/>
+                <w:szCs w:val="20"/>
+              </w:rPr>
+              <w:t xml:space="preserve">Department:  </w:t>
+            </w:r>
+            <w:r>
+              <w:rPr>
+                <w:rFonts w:ascii="Arial" w:hAnsi="Arial" w:cs="Arial"/>
+                <w:bCs/>
+                <w:sz w:val="20"/>
+                <w:szCs w:val="20"/>
+              </w:rPr>
+              <w:t>Computer and Information Sciences</w:t>
+            </w:r>
+            <w:r>
+              <w:rPr>
+                <w:rFonts w:ascii="Arial" w:hAnsi="Arial" w:cs="Arial"/>
+                <w:bCs/>
+                <w:sz w:val="20"/>
+                <w:szCs w:val="20"/>
+              </w:rPr>
+              <w:br/>
+              <w:t xml:space="preserve">Telephone:    </w:t>
+            </w:r>
+            <w:r>
+              <w:rPr>
+                <w:rFonts w:ascii="Arial" w:hAnsi="Arial" w:cs="Arial"/>
+                <w:bCs/>
+                <w:sz w:val="20"/>
+                <w:szCs w:val="20"/>
+              </w:rPr>
+              <w:fldChar w:fldCharType="begin">
+                <w:ffData>
+                  <w:name w:val="Text63"/>
+                  <w:enabled/>
+                  <w:calcOnExit w:val="0"/>
+                  <w:textInput/>
+                </w:ffData>
+              </w:fldChar>
+            </w:r>
+            <w:r>
+              <w:rPr>
+                <w:rFonts w:ascii="Arial" w:hAnsi="Arial" w:cs="Arial"/>
+                <w:bCs/>
+                <w:sz w:val="20"/>
+                <w:szCs w:val="20"/>
+              </w:rPr>
+              <w:instrText xml:space="preserve"> FORMTEXT </w:instrText>
+            </w:r>
+            <w:r>
+              <w:rPr>
+                <w:rFonts w:ascii="Arial" w:hAnsi="Arial" w:cs="Arial"/>
+                <w:bCs/>
+                <w:sz w:val="20"/>
+                <w:szCs w:val="20"/>
+              </w:rPr>
+            </w:r>
+            <w:r>
+              <w:rPr>
+                <w:rFonts w:ascii="Arial" w:hAnsi="Arial" w:cs="Arial"/>
+                <w:bCs/>
+                <w:sz w:val="20"/>
+                <w:szCs w:val="20"/>
+              </w:rPr>
+              <w:fldChar w:fldCharType="separate"/>
+            </w:r>
+            <w:r>
+              <w:rPr>
+                <w:rFonts w:ascii="Arial" w:hAnsi="Arial" w:cs="Arial"/>
+                <w:bCs/>
+                <w:noProof/>
+                <w:sz w:val="20"/>
+                <w:szCs w:val="20"/>
+              </w:rPr>
+              <w:t> </w:t>
+            </w:r>
+            <w:r>
+              <w:rPr>
+                <w:rFonts w:ascii="Arial" w:hAnsi="Arial" w:cs="Arial"/>
+                <w:bCs/>
+                <w:noProof/>
+                <w:sz w:val="20"/>
+                <w:szCs w:val="20"/>
+              </w:rPr>
+              <w:t> </w:t>
+            </w:r>
+            <w:r>
+              <w:rPr>
+                <w:rFonts w:ascii="Arial" w:hAnsi="Arial" w:cs="Arial"/>
+                <w:bCs/>
+                <w:noProof/>
+                <w:sz w:val="20"/>
+                <w:szCs w:val="20"/>
+              </w:rPr>
+              <w:t> </w:t>
+            </w:r>
+            <w:r>
+              <w:rPr>
+                <w:rFonts w:ascii="Arial" w:hAnsi="Arial" w:cs="Arial"/>
+                <w:bCs/>
+                <w:noProof/>
+                <w:sz w:val="20"/>
+                <w:szCs w:val="20"/>
+              </w:rPr>
+              <w:t> </w:t>
+            </w:r>
+            <w:r>
+              <w:rPr>
+                <w:rFonts w:ascii="Arial" w:hAnsi="Arial" w:cs="Arial"/>
+                <w:bCs/>
+                <w:noProof/>
+                <w:sz w:val="20"/>
+                <w:szCs w:val="20"/>
+              </w:rPr>
+              <w:t> </w:t>
+            </w:r>
+            <w:r>
+              <w:rPr>
+                <w:rFonts w:ascii="Arial" w:hAnsi="Arial" w:cs="Arial"/>
+                <w:bCs/>
+                <w:sz w:val="20"/>
+                <w:szCs w:val="20"/>
+              </w:rPr>
+              <w:fldChar w:fldCharType="end"/>
+            </w:r>
+            <w:r>
+              <w:rPr>
+                <w:rFonts w:ascii="Arial" w:hAnsi="Arial" w:cs="Arial"/>
+                <w:bCs/>
+                <w:sz w:val="20"/>
+                <w:szCs w:val="20"/>
+              </w:rPr>
+              <w:t xml:space="preserve">  </w:t>
+            </w:r>
+            <w:r>
+              <w:rPr>
+                <w:rFonts w:ascii="Arial" w:hAnsi="Arial" w:cs="Arial"/>
+                <w:bCs/>
+                <w:sz w:val="20"/>
+                <w:szCs w:val="20"/>
+              </w:rPr>
+              <w:br/>
+              <w:t>E-mail:</w:t>
+            </w:r>
+            <w:r>
+              <w:rPr>
+                <w:rFonts w:ascii="Arial" w:hAnsi="Arial" w:cs="Arial"/>
+                <w:bCs/>
+                <w:sz w:val="20"/>
+                <w:szCs w:val="20"/>
+              </w:rPr>
+              <w:t xml:space="preserve"> </w:t>
+            </w:r>
+            <w:hyperlink r:id="rId9" w:history="1">
+              <w:r>
+                <w:rPr>
+                  <w:rStyle w:val="Hyperlink"/>
+                  <w:rFonts w:ascii="Arial" w:hAnsi="Arial" w:cs="Arial"/>
+                  <w:bCs/>
+                  <w:sz w:val="20"/>
+                  <w:szCs w:val="20"/>
+                </w:rPr>
+                <w:t>fredrik.nordvall-forsberg@strath.ac.uk</w:t>
+              </w:r>
+            </w:hyperlink>
+          </w:p>
+          <w:p>
+            <w:pPr>
+              <w:rPr>
+                <w:rFonts w:ascii="Arial" w:hAnsi="Arial" w:cs="Arial"/>
+                <w:bCs/>
+                <w:sz w:val="20"/>
+                <w:szCs w:val="20"/>
+              </w:rPr>
+            </w:pPr>
+            <w:r>
+              <w:rPr>
+                <w:rFonts w:ascii="Arial" w:hAnsi="Arial" w:cs="Arial"/>
+                <w:bCs/>
+                <w:sz w:val="20"/>
+                <w:szCs w:val="20"/>
+              </w:rPr>
+              <w:t>Name:</w:t>
+            </w:r>
+            <w:r>
+              <w:rPr>
+                <w:rFonts w:ascii="Arial" w:hAnsi="Arial" w:cs="Arial"/>
+                <w:bCs/>
+                <w:sz w:val="20"/>
+                <w:szCs w:val="20"/>
+              </w:rPr>
+              <w:t xml:space="preserve"> Daniel Thomas</w:t>
+            </w:r>
+            <w:r>
+              <w:rPr>
+                <w:rFonts w:ascii="Arial" w:hAnsi="Arial" w:cs="Arial"/>
+                <w:bCs/>
+                <w:sz w:val="20"/>
+                <w:szCs w:val="20"/>
+              </w:rPr>
+              <w:br/>
+            </w:r>
+            <w:r>
+              <w:rPr>
+                <w:rFonts w:ascii="Arial" w:hAnsi="Arial" w:cs="Arial"/>
+                <w:bCs/>
+                <w:sz w:val="20"/>
+                <w:szCs w:val="20"/>
+              </w:rPr>
+              <w:t xml:space="preserve">Status </w:t>
+            </w:r>
+            <w:r>
+              <w:rPr>
+                <w:rFonts w:ascii="Arial" w:hAnsi="Arial" w:cs="Arial"/>
+                <w:sz w:val="20"/>
+                <w:szCs w:val="20"/>
+              </w:rPr>
+              <w:t>(e.g. lecturer, post-/undergraduate):</w:t>
+            </w:r>
+            <w:r>
+              <w:rPr>
+                <w:rFonts w:ascii="Arial" w:hAnsi="Arial" w:cs="Arial"/>
+                <w:sz w:val="20"/>
+                <w:szCs w:val="20"/>
+              </w:rPr>
+              <w:t xml:space="preserve"> Chancellor’s Fellow</w:t>
+            </w:r>
+            <w:r>
+              <w:rPr>
+                <w:rFonts w:ascii="Arial" w:hAnsi="Arial" w:cs="Arial"/>
+                <w:sz w:val="20"/>
+                <w:szCs w:val="20"/>
+              </w:rPr>
+              <w:br/>
+            </w:r>
+            <w:r>
+              <w:rPr>
+                <w:rFonts w:ascii="Arial" w:hAnsi="Arial" w:cs="Arial"/>
+                <w:bCs/>
+                <w:sz w:val="20"/>
+                <w:szCs w:val="20"/>
+              </w:rPr>
+              <w:t xml:space="preserve">Department:  </w:t>
+            </w:r>
+            <w:r>
+              <w:rPr>
+                <w:rFonts w:ascii="Arial" w:hAnsi="Arial" w:cs="Arial"/>
+                <w:bCs/>
+                <w:sz w:val="20"/>
+                <w:szCs w:val="20"/>
+              </w:rPr>
+              <w:t>Computer and Information Sciences</w:t>
+            </w:r>
+            <w:r>
+              <w:rPr>
+                <w:rFonts w:ascii="Arial" w:hAnsi="Arial" w:cs="Arial"/>
+                <w:bCs/>
+                <w:sz w:val="20"/>
+                <w:szCs w:val="20"/>
+              </w:rPr>
+              <w:br/>
+            </w:r>
+            <w:r>
+              <w:rPr>
+                <w:rFonts w:ascii="Arial" w:hAnsi="Arial" w:cs="Arial"/>
+                <w:bCs/>
+                <w:sz w:val="20"/>
+                <w:szCs w:val="20"/>
+              </w:rPr>
+              <w:br/>
+            </w:r>
+            <w:r>
+              <w:rPr>
+                <w:rFonts w:ascii="Arial" w:hAnsi="Arial" w:cs="Arial"/>
+                <w:bCs/>
+                <w:sz w:val="20"/>
+                <w:szCs w:val="20"/>
+              </w:rPr>
+              <w:lastRenderedPageBreak/>
+              <w:t xml:space="preserve">Telephone:    </w:t>
+            </w:r>
+            <w:r>
+              <w:rPr>
+                <w:rFonts w:ascii="Arial" w:hAnsi="Arial" w:cs="Arial"/>
+                <w:bCs/>
+                <w:sz w:val="20"/>
+                <w:szCs w:val="20"/>
+              </w:rPr>
+              <w:fldChar w:fldCharType="begin">
+                <w:ffData>
+                  <w:name w:val="Text63"/>
+                  <w:enabled/>
+                  <w:calcOnExit w:val="0"/>
+                  <w:textInput/>
+                </w:ffData>
+              </w:fldChar>
+            </w:r>
+            <w:r>
+              <w:rPr>
+                <w:rFonts w:ascii="Arial" w:hAnsi="Arial" w:cs="Arial"/>
+                <w:bCs/>
+                <w:sz w:val="20"/>
+                <w:szCs w:val="20"/>
+              </w:rPr>
+              <w:instrText xml:space="preserve"> FORMTEXT </w:instrText>
+            </w:r>
+            <w:r>
+              <w:rPr>
+                <w:rFonts w:ascii="Arial" w:hAnsi="Arial" w:cs="Arial"/>
+                <w:bCs/>
+                <w:sz w:val="20"/>
+                <w:szCs w:val="20"/>
+              </w:rPr>
+            </w:r>
+            <w:r>
+              <w:rPr>
+                <w:rFonts w:ascii="Arial" w:hAnsi="Arial" w:cs="Arial"/>
+                <w:bCs/>
+                <w:sz w:val="20"/>
+                <w:szCs w:val="20"/>
+              </w:rPr>
+              <w:fldChar w:fldCharType="separate"/>
+            </w:r>
+            <w:r>
+              <w:rPr>
+                <w:rFonts w:ascii="Arial" w:hAnsi="Arial" w:cs="Arial"/>
+                <w:bCs/>
+                <w:noProof/>
+                <w:sz w:val="20"/>
+                <w:szCs w:val="20"/>
+              </w:rPr>
+              <w:t> </w:t>
+            </w:r>
+            <w:r>
+              <w:rPr>
+                <w:rFonts w:ascii="Arial" w:hAnsi="Arial" w:cs="Arial"/>
+                <w:bCs/>
+                <w:noProof/>
+                <w:sz w:val="20"/>
+                <w:szCs w:val="20"/>
+              </w:rPr>
+              <w:t> </w:t>
+            </w:r>
+            <w:r>
+              <w:rPr>
+                <w:rFonts w:ascii="Arial" w:hAnsi="Arial" w:cs="Arial"/>
+                <w:bCs/>
+                <w:noProof/>
+                <w:sz w:val="20"/>
+                <w:szCs w:val="20"/>
+              </w:rPr>
+              <w:t> </w:t>
+            </w:r>
+            <w:r>
+              <w:rPr>
+                <w:rFonts w:ascii="Arial" w:hAnsi="Arial" w:cs="Arial"/>
+                <w:bCs/>
+                <w:noProof/>
+                <w:sz w:val="20"/>
+                <w:szCs w:val="20"/>
+              </w:rPr>
+              <w:t> </w:t>
+            </w:r>
+            <w:r>
+              <w:rPr>
+                <w:rFonts w:ascii="Arial" w:hAnsi="Arial" w:cs="Arial"/>
+                <w:bCs/>
+                <w:noProof/>
+                <w:sz w:val="20"/>
+                <w:szCs w:val="20"/>
+              </w:rPr>
+              <w:t> </w:t>
+            </w:r>
+            <w:r>
+              <w:rPr>
+                <w:rFonts w:ascii="Arial" w:hAnsi="Arial" w:cs="Arial"/>
+                <w:bCs/>
+                <w:sz w:val="20"/>
+                <w:szCs w:val="20"/>
+              </w:rPr>
+              <w:fldChar w:fldCharType="end"/>
+            </w:r>
+            <w:r>
+              <w:rPr>
+                <w:rFonts w:ascii="Arial" w:hAnsi="Arial" w:cs="Arial"/>
+                <w:bCs/>
+                <w:sz w:val="20"/>
+                <w:szCs w:val="20"/>
+              </w:rPr>
+              <w:t xml:space="preserve">  </w:t>
+            </w:r>
+            <w:r>
+              <w:rPr>
+                <w:rFonts w:ascii="Arial" w:hAnsi="Arial" w:cs="Arial"/>
+                <w:bCs/>
+                <w:sz w:val="20"/>
+                <w:szCs w:val="20"/>
+              </w:rPr>
+              <w:br/>
+              <w:t>E-mail:</w:t>
+            </w:r>
+            <w:r>
+              <w:rPr>
+                <w:rFonts w:ascii="Arial" w:hAnsi="Arial" w:cs="Arial"/>
+                <w:bCs/>
+                <w:sz w:val="20"/>
+                <w:szCs w:val="20"/>
+              </w:rPr>
+              <w:t xml:space="preserve"> </w:t>
+            </w:r>
+            <w:hyperlink r:id="rId10" w:history="1">
+              <w:r>
+                <w:rPr>
+                  <w:rStyle w:val="Hyperlink"/>
+                  <w:rFonts w:ascii="Arial" w:hAnsi="Arial" w:cs="Arial"/>
+                  <w:bCs/>
+                  <w:sz w:val="20"/>
+                  <w:szCs w:val="20"/>
+                </w:rPr>
+                <w:t>d.thomas@strath.ac.uk</w:t>
+              </w:r>
+            </w:hyperlink>
+          </w:p>
+          <w:p>
+            <w:pPr>
+              <w:rPr>
+                <w:rFonts w:ascii="Arial" w:hAnsi="Arial" w:cs="Arial"/>
+                <w:bCs/>
+                <w:sz w:val="20"/>
+                <w:szCs w:val="20"/>
+              </w:rPr>
+            </w:pPr>
+            <w:r>
+              <w:rPr>
+                <w:rFonts w:ascii="Arial" w:hAnsi="Arial" w:cs="Arial"/>
+                <w:bCs/>
+                <w:sz w:val="20"/>
+                <w:szCs w:val="20"/>
+              </w:rPr>
+              <w:t>Name:</w:t>
+            </w:r>
+            <w:r>
+              <w:rPr>
+                <w:rFonts w:ascii="Arial" w:hAnsi="Arial" w:cs="Arial"/>
+                <w:bCs/>
+                <w:sz w:val="20"/>
+                <w:szCs w:val="20"/>
+              </w:rPr>
+              <w:t xml:space="preserve"> Romain </w:t>
+            </w:r>
+            <w:proofErr w:type="spellStart"/>
+            <w:r>
+              <w:rPr>
+                <w:rFonts w:ascii="Arial" w:hAnsi="Arial" w:cs="Arial"/>
+                <w:bCs/>
+                <w:sz w:val="20"/>
+                <w:szCs w:val="20"/>
+              </w:rPr>
+              <w:t>Michalec</w:t>
+            </w:r>
+            <w:proofErr w:type="spellEnd"/>
+            <w:r>
+              <w:rPr>
+                <w:rFonts w:ascii="Arial" w:hAnsi="Arial" w:cs="Arial"/>
+                <w:bCs/>
+                <w:sz w:val="20"/>
+                <w:szCs w:val="20"/>
+              </w:rPr>
+              <w:br/>
+            </w:r>
+            <w:r>
+              <w:rPr>
+                <w:rFonts w:ascii="Arial" w:hAnsi="Arial" w:cs="Arial"/>
+                <w:bCs/>
+                <w:sz w:val="20"/>
+                <w:szCs w:val="20"/>
+              </w:rPr>
+              <w:t xml:space="preserve">Status </w:t>
+            </w:r>
+            <w:r>
+              <w:rPr>
+                <w:rFonts w:ascii="Arial" w:hAnsi="Arial" w:cs="Arial"/>
+                <w:sz w:val="20"/>
+                <w:szCs w:val="20"/>
+              </w:rPr>
+              <w:t>(e.g. lecturer, post-/undergraduate):</w:t>
+            </w:r>
+            <w:r>
+              <w:rPr>
+                <w:rFonts w:ascii="Arial" w:hAnsi="Arial" w:cs="Arial"/>
+                <w:sz w:val="20"/>
+                <w:szCs w:val="20"/>
+              </w:rPr>
+              <w:t xml:space="preserve"> </w:t>
+            </w:r>
+            <w:r>
+              <w:rPr>
+                <w:rFonts w:ascii="Arial" w:hAnsi="Arial" w:cs="Arial"/>
+                <w:bCs/>
+                <w:sz w:val="20"/>
+                <w:szCs w:val="20"/>
+              </w:rPr>
+              <w:t>Postdoctoral Research Associate</w:t>
+            </w:r>
+            <w:r>
+              <w:rPr>
+                <w:rFonts w:ascii="Arial" w:hAnsi="Arial" w:cs="Arial"/>
+                <w:sz w:val="20"/>
+                <w:szCs w:val="20"/>
+              </w:rPr>
+              <w:br/>
+            </w:r>
+            <w:r>
+              <w:rPr>
+                <w:rFonts w:ascii="Arial" w:hAnsi="Arial" w:cs="Arial"/>
+                <w:bCs/>
+                <w:sz w:val="20"/>
+                <w:szCs w:val="20"/>
+              </w:rPr>
+              <w:t xml:space="preserve">Department:  </w:t>
+            </w:r>
+            <w:r>
+              <w:rPr>
+                <w:rFonts w:ascii="Arial" w:hAnsi="Arial" w:cs="Arial"/>
+                <w:bCs/>
+                <w:sz w:val="20"/>
+                <w:szCs w:val="20"/>
+              </w:rPr>
+              <w:t>Naval Architecture, Ocean and Marine Engineering</w:t>
+            </w:r>
+            <w:r>
+              <w:rPr>
+                <w:rFonts w:ascii="Arial" w:hAnsi="Arial" w:cs="Arial"/>
+                <w:bCs/>
+                <w:sz w:val="20"/>
+                <w:szCs w:val="20"/>
+              </w:rPr>
+              <w:br/>
+              <w:t xml:space="preserve">Telephone:    </w:t>
+            </w:r>
+            <w:r>
+              <w:rPr>
+                <w:rFonts w:ascii="Arial" w:hAnsi="Arial" w:cs="Arial"/>
+                <w:bCs/>
+                <w:sz w:val="20"/>
+                <w:szCs w:val="20"/>
+              </w:rPr>
+              <w:fldChar w:fldCharType="begin">
+                <w:ffData>
+                  <w:name w:val="Text63"/>
+                  <w:enabled/>
+                  <w:calcOnExit w:val="0"/>
+                  <w:textInput/>
+                </w:ffData>
+              </w:fldChar>
+            </w:r>
+            <w:r>
+              <w:rPr>
+                <w:rFonts w:ascii="Arial" w:hAnsi="Arial" w:cs="Arial"/>
+                <w:bCs/>
+                <w:sz w:val="20"/>
+                <w:szCs w:val="20"/>
+              </w:rPr>
+              <w:instrText xml:space="preserve"> FORMTEXT </w:instrText>
+            </w:r>
+            <w:r>
+              <w:rPr>
+                <w:rFonts w:ascii="Arial" w:hAnsi="Arial" w:cs="Arial"/>
+                <w:bCs/>
+                <w:sz w:val="20"/>
+                <w:szCs w:val="20"/>
+              </w:rPr>
+            </w:r>
+            <w:r>
+              <w:rPr>
+                <w:rFonts w:ascii="Arial" w:hAnsi="Arial" w:cs="Arial"/>
+                <w:bCs/>
+                <w:sz w:val="20"/>
+                <w:szCs w:val="20"/>
+              </w:rPr>
+              <w:fldChar w:fldCharType="separate"/>
+            </w:r>
+            <w:r>
+              <w:rPr>
+                <w:rFonts w:ascii="Arial" w:hAnsi="Arial" w:cs="Arial"/>
+                <w:bCs/>
+                <w:noProof/>
+                <w:sz w:val="20"/>
+                <w:szCs w:val="20"/>
+              </w:rPr>
+              <w:t> </w:t>
+            </w:r>
+            <w:r>
+              <w:rPr>
+                <w:rFonts w:ascii="Arial" w:hAnsi="Arial" w:cs="Arial"/>
+                <w:bCs/>
+                <w:noProof/>
+                <w:sz w:val="20"/>
+                <w:szCs w:val="20"/>
+              </w:rPr>
+              <w:t> </w:t>
+            </w:r>
+            <w:r>
+              <w:rPr>
+                <w:rFonts w:ascii="Arial" w:hAnsi="Arial" w:cs="Arial"/>
+                <w:bCs/>
+                <w:noProof/>
+                <w:sz w:val="20"/>
+                <w:szCs w:val="20"/>
+              </w:rPr>
+              <w:t> </w:t>
+            </w:r>
+            <w:r>
+              <w:rPr>
+                <w:rFonts w:ascii="Arial" w:hAnsi="Arial" w:cs="Arial"/>
+                <w:bCs/>
+                <w:noProof/>
+                <w:sz w:val="20"/>
+                <w:szCs w:val="20"/>
+              </w:rPr>
+              <w:t> </w:t>
+            </w:r>
+            <w:r>
+              <w:rPr>
+                <w:rFonts w:ascii="Arial" w:hAnsi="Arial" w:cs="Arial"/>
+                <w:bCs/>
+                <w:noProof/>
+                <w:sz w:val="20"/>
+                <w:szCs w:val="20"/>
+              </w:rPr>
+              <w:t> </w:t>
+            </w:r>
+            <w:r>
+              <w:rPr>
+                <w:rFonts w:ascii="Arial" w:hAnsi="Arial" w:cs="Arial"/>
+                <w:bCs/>
+                <w:sz w:val="20"/>
+                <w:szCs w:val="20"/>
+              </w:rPr>
+              <w:fldChar w:fldCharType="end"/>
+            </w:r>
+            <w:r>
+              <w:rPr>
+                <w:rFonts w:ascii="Arial" w:hAnsi="Arial" w:cs="Arial"/>
+                <w:bCs/>
+                <w:sz w:val="20"/>
+                <w:szCs w:val="20"/>
+              </w:rPr>
+              <w:t xml:space="preserve">  </w:t>
+            </w:r>
+            <w:r>
+              <w:rPr>
+                <w:rFonts w:ascii="Arial" w:hAnsi="Arial" w:cs="Arial"/>
+                <w:bCs/>
+                <w:sz w:val="20"/>
+                <w:szCs w:val="20"/>
+              </w:rPr>
+              <w:br/>
+              <w:t>E-mail:</w:t>
+            </w:r>
+            <w:r>
+              <w:rPr>
+                <w:rFonts w:ascii="Arial" w:hAnsi="Arial" w:cs="Arial"/>
+                <w:bCs/>
+                <w:sz w:val="20"/>
+                <w:szCs w:val="20"/>
+              </w:rPr>
+              <w:t xml:space="preserve"> </w:t>
+            </w:r>
+            <w:hyperlink r:id="rId11" w:history="1">
+              <w:r>
+                <w:rPr>
+                  <w:rStyle w:val="Hyperlink"/>
+                  <w:rFonts w:ascii="Arial" w:hAnsi="Arial" w:cs="Arial"/>
+                  <w:bCs/>
+                  <w:sz w:val="20"/>
+                  <w:szCs w:val="20"/>
+                </w:rPr>
+                <w:t>romain.michalec@strath.ac.uk</w:t>
+              </w:r>
+            </w:hyperlink>
+          </w:p>
+          <w:p>
+            <w:pPr>
+              <w:rPr>
+                <w:rFonts w:ascii="Arial" w:hAnsi="Arial" w:cs="Arial"/>
+                <w:bCs/>
+                <w:sz w:val="20"/>
+                <w:szCs w:val="20"/>
+              </w:rPr>
+            </w:pPr>
+            <w:r>
+              <w:rPr>
+                <w:rFonts w:ascii="Arial" w:hAnsi="Arial" w:cs="Arial"/>
+                <w:bCs/>
+                <w:sz w:val="20"/>
+                <w:szCs w:val="20"/>
+              </w:rPr>
+              <w:t>Name:</w:t>
+            </w:r>
+            <w:r>
+              <w:rPr>
+                <w:rFonts w:ascii="Arial" w:hAnsi="Arial" w:cs="Arial"/>
+                <w:bCs/>
+                <w:sz w:val="20"/>
+                <w:szCs w:val="20"/>
+              </w:rPr>
+              <w:t xml:space="preserve"> Ben </w:t>
+            </w:r>
+            <w:proofErr w:type="spellStart"/>
+            <w:r>
+              <w:rPr>
+                <w:rFonts w:ascii="Arial" w:hAnsi="Arial" w:cs="Arial"/>
+                <w:bCs/>
+                <w:sz w:val="20"/>
+                <w:szCs w:val="20"/>
+              </w:rPr>
+              <w:t>Hourahine</w:t>
+            </w:r>
+            <w:proofErr w:type="spellEnd"/>
+            <w:r>
+              <w:rPr>
+                <w:rFonts w:ascii="Arial" w:hAnsi="Arial" w:cs="Arial"/>
+                <w:bCs/>
+                <w:sz w:val="20"/>
+                <w:szCs w:val="20"/>
+              </w:rPr>
+              <w:br/>
+            </w:r>
+            <w:r>
+              <w:rPr>
+                <w:rFonts w:ascii="Arial" w:hAnsi="Arial" w:cs="Arial"/>
+                <w:bCs/>
+                <w:sz w:val="20"/>
+                <w:szCs w:val="20"/>
+              </w:rPr>
+              <w:t xml:space="preserve">Status </w:t>
+            </w:r>
+            <w:r>
+              <w:rPr>
+                <w:rFonts w:ascii="Arial" w:hAnsi="Arial" w:cs="Arial"/>
+                <w:sz w:val="20"/>
+                <w:szCs w:val="20"/>
+              </w:rPr>
+              <w:t>(e.g. lecturer, post-/undergraduate):</w:t>
+            </w:r>
+            <w:r>
+              <w:rPr>
+                <w:rFonts w:ascii="Arial" w:hAnsi="Arial" w:cs="Arial"/>
+                <w:sz w:val="20"/>
+                <w:szCs w:val="20"/>
+              </w:rPr>
+              <w:t xml:space="preserve"> Senior Lecturer</w:t>
+            </w:r>
+            <w:r>
+              <w:rPr>
+                <w:rFonts w:ascii="Arial" w:hAnsi="Arial" w:cs="Arial"/>
+                <w:sz w:val="20"/>
+                <w:szCs w:val="20"/>
+              </w:rPr>
+              <w:br/>
+            </w:r>
+            <w:r>
+              <w:rPr>
+                <w:rFonts w:ascii="Arial" w:hAnsi="Arial" w:cs="Arial"/>
+                <w:bCs/>
+                <w:sz w:val="20"/>
+                <w:szCs w:val="20"/>
+              </w:rPr>
+              <w:t xml:space="preserve">Department:  </w:t>
+            </w:r>
+            <w:r>
+              <w:rPr>
+                <w:rFonts w:ascii="Arial" w:hAnsi="Arial" w:cs="Arial"/>
+                <w:bCs/>
+                <w:sz w:val="20"/>
+                <w:szCs w:val="20"/>
+              </w:rPr>
+              <w:t>Physics</w:t>
+            </w:r>
+            <w:r>
+              <w:rPr>
+                <w:rFonts w:ascii="Arial" w:hAnsi="Arial" w:cs="Arial"/>
+                <w:bCs/>
+                <w:sz w:val="20"/>
+                <w:szCs w:val="20"/>
+              </w:rPr>
+              <w:br/>
+              <w:t xml:space="preserve">Telephone:    </w:t>
+            </w:r>
+            <w:r>
+              <w:rPr>
+                <w:rFonts w:ascii="Arial" w:hAnsi="Arial" w:cs="Arial"/>
+                <w:bCs/>
+                <w:sz w:val="20"/>
+                <w:szCs w:val="20"/>
+              </w:rPr>
+              <w:fldChar w:fldCharType="begin">
+                <w:ffData>
+                  <w:name w:val="Text63"/>
+                  <w:enabled/>
+                  <w:calcOnExit w:val="0"/>
+                  <w:textInput/>
+                </w:ffData>
+              </w:fldChar>
+            </w:r>
+            <w:r>
+              <w:rPr>
+                <w:rFonts w:ascii="Arial" w:hAnsi="Arial" w:cs="Arial"/>
+                <w:bCs/>
+                <w:sz w:val="20"/>
+                <w:szCs w:val="20"/>
+              </w:rPr>
+              <w:instrText xml:space="preserve"> FORMTEXT </w:instrText>
+            </w:r>
+            <w:r>
+              <w:rPr>
+                <w:rFonts w:ascii="Arial" w:hAnsi="Arial" w:cs="Arial"/>
+                <w:bCs/>
+                <w:sz w:val="20"/>
+                <w:szCs w:val="20"/>
+              </w:rPr>
+            </w:r>
+            <w:r>
+              <w:rPr>
+                <w:rFonts w:ascii="Arial" w:hAnsi="Arial" w:cs="Arial"/>
+                <w:bCs/>
+                <w:sz w:val="20"/>
+                <w:szCs w:val="20"/>
+              </w:rPr>
+              <w:fldChar w:fldCharType="separate"/>
+            </w:r>
+            <w:r>
+              <w:rPr>
+                <w:rFonts w:ascii="Arial" w:hAnsi="Arial" w:cs="Arial"/>
+                <w:bCs/>
+                <w:noProof/>
+                <w:sz w:val="20"/>
+                <w:szCs w:val="20"/>
+              </w:rPr>
+              <w:t> </w:t>
+            </w:r>
+            <w:r>
+              <w:rPr>
+                <w:rFonts w:ascii="Arial" w:hAnsi="Arial" w:cs="Arial"/>
+                <w:bCs/>
+                <w:noProof/>
+                <w:sz w:val="20"/>
+                <w:szCs w:val="20"/>
+              </w:rPr>
+              <w:t> </w:t>
+            </w:r>
+            <w:r>
+              <w:rPr>
+                <w:rFonts w:ascii="Arial" w:hAnsi="Arial" w:cs="Arial"/>
+                <w:bCs/>
+                <w:noProof/>
+                <w:sz w:val="20"/>
+                <w:szCs w:val="20"/>
+              </w:rPr>
+              <w:t> </w:t>
+            </w:r>
+            <w:r>
+              <w:rPr>
+                <w:rFonts w:ascii="Arial" w:hAnsi="Arial" w:cs="Arial"/>
+                <w:bCs/>
+                <w:noProof/>
+                <w:sz w:val="20"/>
+                <w:szCs w:val="20"/>
+              </w:rPr>
+              <w:t> </w:t>
+            </w:r>
+            <w:r>
+              <w:rPr>
+                <w:rFonts w:ascii="Arial" w:hAnsi="Arial" w:cs="Arial"/>
+                <w:bCs/>
+                <w:noProof/>
+                <w:sz w:val="20"/>
+                <w:szCs w:val="20"/>
+              </w:rPr>
+              <w:t> </w:t>
+            </w:r>
+            <w:r>
+              <w:rPr>
+                <w:rFonts w:ascii="Arial" w:hAnsi="Arial" w:cs="Arial"/>
+                <w:bCs/>
+                <w:sz w:val="20"/>
+                <w:szCs w:val="20"/>
+              </w:rPr>
+              <w:fldChar w:fldCharType="end"/>
+            </w:r>
+            <w:r>
+              <w:rPr>
+                <w:rFonts w:ascii="Arial" w:hAnsi="Arial" w:cs="Arial"/>
+                <w:bCs/>
+                <w:sz w:val="20"/>
+                <w:szCs w:val="20"/>
+              </w:rPr>
+              <w:t xml:space="preserve">  </w:t>
+            </w:r>
+            <w:r>
+              <w:rPr>
+                <w:rFonts w:ascii="Arial" w:hAnsi="Arial" w:cs="Arial"/>
+                <w:bCs/>
+                <w:sz w:val="20"/>
+                <w:szCs w:val="20"/>
+              </w:rPr>
+              <w:br/>
+              <w:t>E-mail:</w:t>
+            </w:r>
+            <w:r>
+              <w:rPr>
+                <w:rFonts w:ascii="Arial" w:hAnsi="Arial" w:cs="Arial"/>
+                <w:bCs/>
+                <w:sz w:val="20"/>
+                <w:szCs w:val="20"/>
+              </w:rPr>
+              <w:t xml:space="preserve"> </w:t>
+            </w:r>
+            <w:hyperlink r:id="rId12" w:history="1">
+              <w:r>
+                <w:rPr>
+                  <w:rStyle w:val="Hyperlink"/>
+                  <w:rFonts w:ascii="Arial" w:hAnsi="Arial" w:cs="Arial"/>
+                  <w:bCs/>
+                  <w:sz w:val="20"/>
+                  <w:szCs w:val="20"/>
+                </w:rPr>
+                <w:t>benjamin.hourahine@strath.ac.uk</w:t>
+              </w:r>
+            </w:hyperlink>
+          </w:p>
+          <w:p>
+            <w:pPr>
+              <w:rPr>
+                <w:rFonts w:ascii="Arial" w:hAnsi="Arial" w:cs="Arial"/>
+                <w:bCs/>
+                <w:sz w:val="20"/>
+                <w:szCs w:val="20"/>
+              </w:rPr>
+            </w:pPr>
+            <w:r>
+              <w:rPr>
+                <w:rFonts w:ascii="Arial" w:hAnsi="Arial" w:cs="Arial"/>
+                <w:bCs/>
+                <w:sz w:val="20"/>
+                <w:szCs w:val="20"/>
+              </w:rPr>
+              <w:t>Name:</w:t>
+            </w:r>
+            <w:r>
+              <w:rPr>
+                <w:rFonts w:ascii="Arial" w:hAnsi="Arial" w:cs="Arial"/>
+                <w:bCs/>
+                <w:sz w:val="20"/>
+                <w:szCs w:val="20"/>
+              </w:rPr>
+              <w:t xml:space="preserve"> Leighton Pritchard</w:t>
+            </w:r>
+            <w:r>
+              <w:rPr>
+                <w:rFonts w:ascii="Arial" w:hAnsi="Arial" w:cs="Arial"/>
+                <w:bCs/>
+                <w:sz w:val="20"/>
+                <w:szCs w:val="20"/>
+              </w:rPr>
+              <w:br/>
+            </w:r>
+            <w:r>
+              <w:rPr>
+                <w:rFonts w:ascii="Arial" w:hAnsi="Arial" w:cs="Arial"/>
+                <w:bCs/>
+                <w:sz w:val="20"/>
+                <w:szCs w:val="20"/>
+              </w:rPr>
+              <w:t xml:space="preserve">Status </w:t>
+            </w:r>
+            <w:r>
+              <w:rPr>
+                <w:rFonts w:ascii="Arial" w:hAnsi="Arial" w:cs="Arial"/>
+                <w:sz w:val="20"/>
+                <w:szCs w:val="20"/>
+              </w:rPr>
+              <w:t>(e.g. lecturer, post-/undergraduate):</w:t>
+            </w:r>
+            <w:r>
+              <w:rPr>
+                <w:rFonts w:ascii="Arial" w:hAnsi="Arial" w:cs="Arial"/>
+                <w:sz w:val="20"/>
+                <w:szCs w:val="20"/>
+              </w:rPr>
+              <w:t xml:space="preserve"> Chancellor’s Fellow</w:t>
+            </w:r>
+            <w:r>
+              <w:rPr>
+                <w:rFonts w:ascii="Arial" w:hAnsi="Arial" w:cs="Arial"/>
+                <w:sz w:val="20"/>
+                <w:szCs w:val="20"/>
+              </w:rPr>
+              <w:br/>
+            </w:r>
+            <w:r>
+              <w:rPr>
+                <w:rFonts w:ascii="Arial" w:hAnsi="Arial" w:cs="Arial"/>
+                <w:bCs/>
+                <w:sz w:val="20"/>
+                <w:szCs w:val="20"/>
+              </w:rPr>
+              <w:t xml:space="preserve">Department:  </w:t>
+            </w:r>
+            <w:r>
+              <w:rPr>
+                <w:rFonts w:ascii="Arial" w:hAnsi="Arial" w:cs="Arial"/>
+                <w:bCs/>
+                <w:sz w:val="20"/>
+                <w:szCs w:val="20"/>
+              </w:rPr>
+              <w:t>Strathclyde Institute of Pharmacy and Biological Sciences</w:t>
+            </w:r>
+            <w:r>
+              <w:rPr>
+                <w:rFonts w:ascii="Arial" w:hAnsi="Arial" w:cs="Arial"/>
+                <w:bCs/>
+                <w:sz w:val="20"/>
+                <w:szCs w:val="20"/>
+              </w:rPr>
+              <w:br/>
+              <w:t xml:space="preserve">Telephone:    </w:t>
+            </w:r>
+            <w:r>
+              <w:rPr>
+                <w:rFonts w:ascii="Arial" w:hAnsi="Arial" w:cs="Arial"/>
+                <w:bCs/>
+                <w:sz w:val="20"/>
+                <w:szCs w:val="20"/>
+              </w:rPr>
+              <w:fldChar w:fldCharType="begin">
+                <w:ffData>
+                  <w:name w:val="Text63"/>
+                  <w:enabled/>
+                  <w:calcOnExit w:val="0"/>
+                  <w:textInput/>
+                </w:ffData>
+              </w:fldChar>
+            </w:r>
+            <w:r>
+              <w:rPr>
+                <w:rFonts w:ascii="Arial" w:hAnsi="Arial" w:cs="Arial"/>
+                <w:bCs/>
+                <w:sz w:val="20"/>
+                <w:szCs w:val="20"/>
+              </w:rPr>
+              <w:instrText xml:space="preserve"> FORMTEXT </w:instrText>
+            </w:r>
+            <w:r>
+              <w:rPr>
+                <w:rFonts w:ascii="Arial" w:hAnsi="Arial" w:cs="Arial"/>
+                <w:bCs/>
+                <w:sz w:val="20"/>
+                <w:szCs w:val="20"/>
+              </w:rPr>
+            </w:r>
+            <w:r>
+              <w:rPr>
+                <w:rFonts w:ascii="Arial" w:hAnsi="Arial" w:cs="Arial"/>
+                <w:bCs/>
+                <w:sz w:val="20"/>
+                <w:szCs w:val="20"/>
+              </w:rPr>
+              <w:fldChar w:fldCharType="separate"/>
+            </w:r>
+            <w:r>
+              <w:rPr>
+                <w:rFonts w:ascii="Arial" w:hAnsi="Arial" w:cs="Arial"/>
+                <w:bCs/>
+                <w:noProof/>
+                <w:sz w:val="20"/>
+                <w:szCs w:val="20"/>
+              </w:rPr>
+              <w:t> </w:t>
+            </w:r>
+            <w:r>
+              <w:rPr>
+                <w:rFonts w:ascii="Arial" w:hAnsi="Arial" w:cs="Arial"/>
+                <w:bCs/>
+                <w:noProof/>
+                <w:sz w:val="20"/>
+                <w:szCs w:val="20"/>
+              </w:rPr>
+              <w:t> </w:t>
+            </w:r>
+            <w:r>
+              <w:rPr>
+                <w:rFonts w:ascii="Arial" w:hAnsi="Arial" w:cs="Arial"/>
+                <w:bCs/>
+                <w:noProof/>
+                <w:sz w:val="20"/>
+                <w:szCs w:val="20"/>
+              </w:rPr>
+              <w:t> </w:t>
+            </w:r>
+            <w:r>
+              <w:rPr>
+                <w:rFonts w:ascii="Arial" w:hAnsi="Arial" w:cs="Arial"/>
+                <w:bCs/>
+                <w:noProof/>
+                <w:sz w:val="20"/>
+                <w:szCs w:val="20"/>
+              </w:rPr>
+              <w:t> </w:t>
+            </w:r>
+            <w:r>
+              <w:rPr>
+                <w:rFonts w:ascii="Arial" w:hAnsi="Arial" w:cs="Arial"/>
+                <w:bCs/>
+                <w:noProof/>
+                <w:sz w:val="20"/>
+                <w:szCs w:val="20"/>
+              </w:rPr>
+              <w:t> </w:t>
+            </w:r>
+            <w:r>
+              <w:rPr>
+                <w:rFonts w:ascii="Arial" w:hAnsi="Arial" w:cs="Arial"/>
+                <w:bCs/>
+                <w:sz w:val="20"/>
+                <w:szCs w:val="20"/>
+              </w:rPr>
+              <w:fldChar w:fldCharType="end"/>
+            </w:r>
+            <w:r>
+              <w:rPr>
+                <w:rFonts w:ascii="Arial" w:hAnsi="Arial" w:cs="Arial"/>
+                <w:bCs/>
+                <w:sz w:val="20"/>
+                <w:szCs w:val="20"/>
+              </w:rPr>
+              <w:t xml:space="preserve">  </w:t>
+            </w:r>
+            <w:r>
+              <w:rPr>
+                <w:rFonts w:ascii="Arial" w:hAnsi="Arial" w:cs="Arial"/>
+                <w:bCs/>
+                <w:sz w:val="20"/>
+                <w:szCs w:val="20"/>
+              </w:rPr>
+              <w:br/>
+              <w:t>E-mail:</w:t>
+            </w:r>
+            <w:r>
+              <w:rPr>
+                <w:rFonts w:ascii="Arial" w:hAnsi="Arial" w:cs="Arial"/>
+                <w:bCs/>
+                <w:sz w:val="20"/>
+                <w:szCs w:val="20"/>
+              </w:rPr>
+              <w:t xml:space="preserve"> </w:t>
+            </w:r>
+            <w:hyperlink r:id="rId13" w:history="1">
+              <w:r>
+                <w:rPr>
+                  <w:rStyle w:val="Hyperlink"/>
+                  <w:rFonts w:ascii="Arial" w:hAnsi="Arial" w:cs="Arial"/>
+                  <w:bCs/>
+                  <w:sz w:val="20"/>
+                  <w:szCs w:val="20"/>
+                </w:rPr>
+                <w:t>leighton.pritchard@strath.ac.uk</w:t>
+              </w:r>
+            </w:hyperlink>
           </w:p>
         </w:tc>
       </w:tr>
@@ -3309,7 +4619,7 @@
                 <w:rFonts w:ascii="Arial" w:hAnsi="Arial" w:cs="Arial"/>
                 <w:bCs/>
               </w:rPr>
-              <w:t>University of Strathclyde</w:t>
+              <w:t>Online, University of Strathclyde</w:t>
             </w:r>
           </w:p>
         </w:tc>
@@ -3378,7 +4688,80 @@
                 <w:rFonts w:ascii="Arial" w:hAnsi="Arial" w:cs="Arial"/>
                 <w:bCs/>
               </w:rPr>
+              <w:fldChar w:fldCharType="begin">
+                <w:ffData>
+                  <w:name w:val="Text83"/>
+                  <w:enabled/>
+                  <w:calcOnExit w:val="0"/>
+                  <w:textInput/>
+                </w:ffData>
+              </w:fldChar>
+            </w:r>
+            <w:r>
+              <w:rPr>
+                <w:rFonts w:ascii="Arial" w:hAnsi="Arial" w:cs="Arial"/>
+                <w:bCs/>
+              </w:rPr>
+              <w:instrText xml:space="preserve"> FORMTEXT </w:instrText>
+            </w:r>
+            <w:r>
+              <w:rPr>
+                <w:rFonts w:ascii="Arial" w:hAnsi="Arial" w:cs="Arial"/>
+                <w:bCs/>
+              </w:rPr>
+            </w:r>
+            <w:r>
+              <w:rPr>
+                <w:rFonts w:ascii="Arial" w:hAnsi="Arial" w:cs="Arial"/>
+                <w:bCs/>
+              </w:rPr>
+              <w:fldChar w:fldCharType="separate"/>
+            </w:r>
+            <w:r>
+              <w:rPr>
+                <w:rFonts w:ascii="Arial" w:hAnsi="Arial" w:cs="Arial"/>
+                <w:bCs/>
+              </w:rPr>
               <w:t>N/A</w:t>
+            </w:r>
+            <w:r>
+              <w:rPr>
+                <w:rFonts w:ascii="Arial" w:hAnsi="Arial" w:cs="Arial"/>
+                <w:bCs/>
+                <w:noProof/>
+              </w:rPr>
+              <w:t> </w:t>
+            </w:r>
+            <w:r>
+              <w:rPr>
+                <w:rFonts w:ascii="Arial" w:hAnsi="Arial" w:cs="Arial"/>
+                <w:bCs/>
+                <w:noProof/>
+              </w:rPr>
+              <w:t> </w:t>
+            </w:r>
+            <w:r>
+              <w:rPr>
+                <w:rFonts w:ascii="Arial" w:hAnsi="Arial" w:cs="Arial"/>
+                <w:bCs/>
+                <w:noProof/>
+              </w:rPr>
+              <w:t> </w:t>
+            </w:r>
+            <w:r>
+              <w:rPr>
+                <w:rFonts w:ascii="Arial" w:hAnsi="Arial" w:cs="Arial"/>
+                <w:bCs/>
+                <w:noProof/>
+              </w:rPr>
+              <w:t> </w:t>
+            </w:r>
+            <w:r>
+              <w:rPr>
+                <w:rFonts w:ascii="Arial" w:hAnsi="Arial" w:cs="Arial"/>
+                <w:bCs/>
+              </w:rPr>
+              <w:fldChar w:fldCharType="end"/>
             </w:r>
             <w:r>
               <w:rPr>
@@ -3446,6 +4829,7 @@
                 <w:szCs w:val="20"/>
                 <w:shd w:val="clear" w:color="auto" w:fill="FFFFFF"/>
               </w:rPr>
+              <w:lastRenderedPageBreak/>
               <w:t>7. Duration of the i</w:t>
             </w:r>
             <w:r>
@@ -3533,7 +4917,52 @@
                 <w:sz w:val="20"/>
                 <w:szCs w:val="20"/>
               </w:rPr>
-              <w:t>0/1</w:t>
+              <w:t>0</w:t>
+            </w:r>
+            <w:r>
+              <w:rPr>
+                <w:rFonts w:ascii="Arial" w:hAnsi="Arial" w:cs="Arial"/>
+                <w:bCs/>
+                <w:sz w:val="20"/>
+                <w:szCs w:val="20"/>
+              </w:rPr>
+              <w:t xml:space="preserve"> year </w:t>
+            </w:r>
+            <w:r>
+              <w:rPr>
+                <w:rFonts w:ascii="Arial" w:hAnsi="Arial" w:cs="Arial"/>
+                <w:bCs/>
+                <w:sz w:val="20"/>
+                <w:szCs w:val="20"/>
+              </w:rPr>
+              <w:t>/</w:t>
+            </w:r>
+            <w:r>
+              <w:rPr>
+                <w:rFonts w:ascii="Arial" w:hAnsi="Arial" w:cs="Arial"/>
+                <w:bCs/>
+                <w:sz w:val="20"/>
+                <w:szCs w:val="20"/>
+              </w:rPr>
+              <w:t xml:space="preserve"> </w:t>
+            </w:r>
+            <w:r>
+              <w:rPr>
+                <w:rFonts w:ascii="Arial" w:hAnsi="Arial" w:cs="Arial"/>
+                <w:bCs/>
+                <w:sz w:val="20"/>
+                <w:szCs w:val="20"/>
+              </w:rPr>
+              <w:t>1</w:t>
+            </w:r>
+            <w:r>
+              <w:rPr>
+                <w:rFonts w:ascii="Arial" w:hAnsi="Arial" w:cs="Arial"/>
+                <w:bCs/>
+                <w:sz w:val="20"/>
+                <w:szCs w:val="20"/>
+              </w:rPr>
+              <w:t xml:space="preserve"> month</w:t>
             </w:r>
           </w:p>
           <w:p>
@@ -4043,13 +5472,13 @@
               </w:rPr>
               <w:fldChar w:fldCharType="begin">
                 <w:ffData>
-                  <w:name w:val="Check26"/>
+                  <w:name w:val=""/>
                   <w:enabled/>
                   <w:calcOnExit w:val="0"/>
                   <w:statusText w:type="text" w:val="Help me help me"/>
                   <w:checkBox>
                     <w:sizeAuto/>
-                    <w:default w:val="0"/>
+                    <w:default w:val="1"/>
                   </w:checkBox>
                 </w:ffData>
               </w:fldChar>
@@ -4070,15 +5499,6 @@
                 <w:sz w:val="20"/>
                 <w:szCs w:val="20"/>
               </w:rPr>
-            </w:r>
-            <w:r>
-              <w:rPr>
-                <w:rFonts w:ascii="Arial" w:hAnsi="Arial" w:cs="Arial"/>
-                <w:bCs/>
-                <w:sz w:val="20"/>
-                <w:szCs w:val="20"/>
-              </w:rPr>
-              <w:fldChar w:fldCharType="separate"/>
             </w:r>
             <w:r>
               <w:rPr>
@@ -4435,99 +5855,7 @@
                 <w:sz w:val="20"/>
                 <w:szCs w:val="20"/>
               </w:rPr>
-              <w:fldChar w:fldCharType="begin">
-                <w:ffData>
-                  <w:name w:val="Text83"/>
-                  <w:enabled/>
-                  <w:calcOnExit w:val="0"/>
-                  <w:textInput/>
-                </w:ffData>
-              </w:fldChar>
-            </w:r>
-            <w:r>
-              <w:rPr>
-                <w:rFonts w:ascii="Arial" w:hAnsi="Arial" w:cs="Arial"/>
-                <w:bCs/>
-                <w:sz w:val="20"/>
-                <w:szCs w:val="20"/>
-              </w:rPr>
-              <w:instrText xml:space="preserve"> FORMTEXT </w:instrText>
-            </w:r>
-            <w:r>
-              <w:rPr>
-                <w:rFonts w:ascii="Arial" w:hAnsi="Arial" w:cs="Arial"/>
-                <w:bCs/>
-                <w:sz w:val="20"/>
-                <w:szCs w:val="20"/>
-              </w:rPr>
-            </w:r>
-            <w:r>
-              <w:rPr>
-                <w:rFonts w:ascii="Arial" w:hAnsi="Arial" w:cs="Arial"/>
-                <w:bCs/>
-                <w:sz w:val="20"/>
-                <w:szCs w:val="20"/>
-              </w:rPr>
-              <w:fldChar w:fldCharType="separate"/>
-            </w:r>
-            <w:r>
-              <w:rPr>
-                <w:rFonts w:ascii="Arial" w:hAnsi="Arial" w:cs="Arial"/>
-                <w:bCs/>
-                <w:noProof/>
-                <w:sz w:val="20"/>
-                <w:szCs w:val="20"/>
-              </w:rPr>
-              <w:t> </w:t>
-            </w:r>
-            <w:r>
-              <w:rPr>
-                <w:rFonts w:ascii="Arial" w:hAnsi="Arial" w:cs="Arial"/>
-                <w:bCs/>
-                <w:noProof/>
-                <w:sz w:val="20"/>
-                <w:szCs w:val="20"/>
-              </w:rPr>
-              <w:t> </w:t>
-            </w:r>
-            <w:r>
-              <w:rPr>
-                <w:rFonts w:ascii="Arial" w:hAnsi="Arial" w:cs="Arial"/>
-                <w:bCs/>
-                <w:noProof/>
-                <w:sz w:val="20"/>
-                <w:szCs w:val="20"/>
-              </w:rPr>
-              <w:t> </w:t>
-            </w:r>
-            <w:r>
-              <w:rPr>
-                <w:rFonts w:ascii="Arial" w:hAnsi="Arial" w:cs="Arial"/>
-                <w:bCs/>
-                <w:noProof/>
-                <w:sz w:val="20"/>
-                <w:szCs w:val="20"/>
-              </w:rPr>
-              <w:t> </w:t>
-            </w:r>
-            <w:r>
-              <w:rPr>
-                <w:rFonts w:ascii="Arial" w:hAnsi="Arial" w:cs="Arial"/>
-                <w:bCs/>
-                <w:noProof/>
-                <w:sz w:val="20"/>
-                <w:szCs w:val="20"/>
-              </w:rPr>
-              <w:t> </w:t>
-            </w:r>
-            <w:r>
-              <w:rPr>
-                <w:rFonts w:ascii="Arial" w:hAnsi="Arial" w:cs="Arial"/>
-                <w:bCs/>
-                <w:sz w:val="20"/>
-                <w:szCs w:val="20"/>
-              </w:rPr>
-              <w:fldChar w:fldCharType="end"/>
+              <w:t>N/A</w:t>
             </w:r>
             <w:r>
               <w:rPr>
@@ -5600,99 +6928,7 @@
                 <w:sz w:val="20"/>
                 <w:szCs w:val="20"/>
               </w:rPr>
-              <w:fldChar w:fldCharType="begin">
-                <w:ffData>
-                  <w:name w:val="Text83"/>
-                  <w:enabled/>
-                  <w:calcOnExit w:val="0"/>
-                  <w:textInput/>
-                </w:ffData>
-              </w:fldChar>
-            </w:r>
-            <w:r>
-              <w:rPr>
-                <w:rFonts w:ascii="Arial" w:hAnsi="Arial" w:cs="Arial"/>
-                <w:bCs/>
-                <w:sz w:val="20"/>
-                <w:szCs w:val="20"/>
-              </w:rPr>
-              <w:instrText xml:space="preserve"> FORMTEXT </w:instrText>
-            </w:r>
-            <w:r>
-              <w:rPr>
-                <w:rFonts w:ascii="Arial" w:hAnsi="Arial" w:cs="Arial"/>
-                <w:bCs/>
-                <w:sz w:val="20"/>
-                <w:szCs w:val="20"/>
-              </w:rPr>
-            </w:r>
-            <w:r>
-              <w:rPr>
-                <w:rFonts w:ascii="Arial" w:hAnsi="Arial" w:cs="Arial"/>
-                <w:bCs/>
-                <w:sz w:val="20"/>
-                <w:szCs w:val="20"/>
-              </w:rPr>
-              <w:fldChar w:fldCharType="separate"/>
-            </w:r>
-            <w:r>
-              <w:rPr>
-                <w:rFonts w:ascii="Arial" w:hAnsi="Arial" w:cs="Arial"/>
-                <w:bCs/>
-                <w:noProof/>
-                <w:sz w:val="20"/>
-                <w:szCs w:val="20"/>
-              </w:rPr>
-              <w:t> </w:t>
-            </w:r>
-            <w:r>
-              <w:rPr>
-                <w:rFonts w:ascii="Arial" w:hAnsi="Arial" w:cs="Arial"/>
-                <w:bCs/>
-                <w:noProof/>
-                <w:sz w:val="20"/>
-                <w:szCs w:val="20"/>
-              </w:rPr>
-              <w:t> </w:t>
-            </w:r>
-            <w:r>
-              <w:rPr>
-                <w:rFonts w:ascii="Arial" w:hAnsi="Arial" w:cs="Arial"/>
-                <w:bCs/>
-                <w:noProof/>
-                <w:sz w:val="20"/>
-                <w:szCs w:val="20"/>
-              </w:rPr>
-              <w:t> </w:t>
-            </w:r>
-            <w:r>
-              <w:rPr>
-                <w:rFonts w:ascii="Arial" w:hAnsi="Arial" w:cs="Arial"/>
-                <w:bCs/>
-                <w:noProof/>
-                <w:sz w:val="20"/>
-                <w:szCs w:val="20"/>
-              </w:rPr>
-              <w:t> </w:t>
-            </w:r>
-            <w:r>
-              <w:rPr>
-                <w:rFonts w:ascii="Arial" w:hAnsi="Arial" w:cs="Arial"/>
-                <w:bCs/>
-                <w:noProof/>
-                <w:sz w:val="20"/>
-                <w:szCs w:val="20"/>
-              </w:rPr>
-              <w:t> </w:t>
-            </w:r>
-            <w:r>
-              <w:rPr>
-                <w:rFonts w:ascii="Arial" w:hAnsi="Arial" w:cs="Arial"/>
-                <w:bCs/>
-                <w:sz w:val="20"/>
-                <w:szCs w:val="20"/>
-              </w:rPr>
-              <w:fldChar w:fldCharType="end"/>
+              <w:t>There are no ethical issues from our point of view.</w:t>
             </w:r>
           </w:p>
         </w:tc>
@@ -5749,7 +6985,6 @@
                 <w:sz w:val="20"/>
                 <w:shd w:val="clear" w:color="auto" w:fill="FFFFFF"/>
               </w:rPr>
-              <w:lastRenderedPageBreak/>
               <w:t>1</w:t>
             </w:r>
             <w:r>
@@ -5819,91 +7054,20 @@
             <w:pPr>
               <w:rPr>
                 <w:rFonts w:ascii="Arial" w:hAnsi="Arial" w:cs="Arial"/>
-                <w:color w:val="000000"/>
-                <w:sz w:val="20"/>
-                <w:shd w:val="clear" w:color="auto" w:fill="FFFFFF"/>
-              </w:rPr>
-            </w:pPr>
-            <w:r>
-              <w:rPr>
-                <w:rFonts w:ascii="Arial" w:hAnsi="Arial" w:cs="Arial"/>
-                <w:bCs/>
-              </w:rPr>
-              <w:fldChar w:fldCharType="begin">
-                <w:ffData>
-                  <w:name w:val="Text83"/>
-                  <w:enabled/>
-                  <w:calcOnExit w:val="0"/>
-                  <w:textInput/>
-                </w:ffData>
-              </w:fldChar>
-            </w:r>
-            <w:r>
-              <w:rPr>
-                <w:rFonts w:ascii="Arial" w:hAnsi="Arial" w:cs="Arial"/>
-                <w:bCs/>
-              </w:rPr>
-              <w:instrText xml:space="preserve"> FORMTEXT </w:instrText>
-            </w:r>
-            <w:r>
-              <w:rPr>
-                <w:rFonts w:ascii="Arial" w:hAnsi="Arial" w:cs="Arial"/>
-                <w:bCs/>
-              </w:rPr>
-            </w:r>
-            <w:r>
-              <w:rPr>
-                <w:rFonts w:ascii="Arial" w:hAnsi="Arial" w:cs="Arial"/>
-                <w:bCs/>
-              </w:rPr>
-              <w:fldChar w:fldCharType="separate"/>
-            </w:r>
-            <w:r>
-              <w:rPr>
-                <w:rFonts w:ascii="Arial" w:hAnsi="Arial" w:cs="Arial"/>
-                <w:bCs/>
-                <w:noProof/>
-              </w:rPr>
-              <w:t> </w:t>
-            </w:r>
-            <w:r>
-              <w:rPr>
-                <w:rFonts w:ascii="Arial" w:hAnsi="Arial" w:cs="Arial"/>
-                <w:bCs/>
-                <w:noProof/>
-              </w:rPr>
-              <w:t> </w:t>
-            </w:r>
-            <w:r>
-              <w:rPr>
-                <w:rFonts w:ascii="Arial" w:hAnsi="Arial" w:cs="Arial"/>
-                <w:bCs/>
-                <w:noProof/>
-              </w:rPr>
-              <w:t> </w:t>
-            </w:r>
-            <w:r>
-              <w:rPr>
-                <w:rFonts w:ascii="Arial" w:hAnsi="Arial" w:cs="Arial"/>
-                <w:bCs/>
-                <w:noProof/>
-              </w:rPr>
-              <w:t> </w:t>
-            </w:r>
-            <w:r>
-              <w:rPr>
-                <w:rFonts w:ascii="Arial" w:hAnsi="Arial" w:cs="Arial"/>
-                <w:bCs/>
-                <w:noProof/>
-              </w:rPr>
-              <w:t> </w:t>
-            </w:r>
-            <w:r>
-              <w:rPr>
-                <w:rFonts w:ascii="Arial" w:hAnsi="Arial" w:cs="Arial"/>
-                <w:bCs/>
-              </w:rPr>
-              <w:fldChar w:fldCharType="end"/>
+                <w:bCs/>
+                <w:sz w:val="20"/>
+                <w:szCs w:val="20"/>
+              </w:rPr>
+            </w:pPr>
+            <w:r>
+              <w:rPr>
+                <w:rFonts w:ascii="Arial" w:hAnsi="Arial" w:cs="Arial"/>
+                <w:color w:val="000000"/>
+                <w:sz w:val="20"/>
+                <w:szCs w:val="20"/>
+                <w:lang w:eastAsia="en-GB"/>
+              </w:rPr>
+              <w:t>The primary purpose of the survey is to determine the need and scope for a centralised RSE service to increase Strathclyde’s capacity to produce better software for better research, and to increase our competitiveness in funding applications and knowledge exchange activities.</w:t>
             </w:r>
           </w:p>
         </w:tc>
@@ -6046,84 +7210,8 @@
                 <w:rFonts w:ascii="Arial" w:hAnsi="Arial" w:cs="Arial"/>
                 <w:bCs/>
               </w:rPr>
-              <w:fldChar w:fldCharType="begin">
-                <w:ffData>
-                  <w:name w:val="Text86"/>
-                  <w:enabled/>
-                  <w:calcOnExit w:val="0"/>
-                  <w:textInput/>
-                </w:ffData>
-              </w:fldChar>
-            </w:r>
-            <w:bookmarkStart w:id="5" w:name="Text86"/>
-            <w:r>
-              <w:rPr>
-                <w:rFonts w:ascii="Arial" w:hAnsi="Arial" w:cs="Arial"/>
-                <w:bCs/>
-              </w:rPr>
-              <w:instrText xml:space="preserve"> FORMTEXT </w:instrText>
-            </w:r>
-            <w:r>
-              <w:rPr>
-                <w:rFonts w:ascii="Arial" w:hAnsi="Arial" w:cs="Arial"/>
-                <w:bCs/>
-              </w:rPr>
-            </w:r>
-            <w:r>
-              <w:rPr>
-                <w:rFonts w:ascii="Arial" w:hAnsi="Arial" w:cs="Arial"/>
-                <w:bCs/>
-              </w:rPr>
-              <w:fldChar w:fldCharType="separate"/>
-            </w:r>
-            <w:r>
-              <w:rPr>
-                <w:rFonts w:ascii="Arial" w:hAnsi="Arial" w:cs="Arial"/>
-                <w:bCs/>
-                <w:noProof/>
-              </w:rPr>
-              <w:t> </w:t>
-            </w:r>
-            <w:r>
-              <w:rPr>
-                <w:rFonts w:ascii="Arial" w:hAnsi="Arial" w:cs="Arial"/>
-                <w:bCs/>
-                <w:noProof/>
-              </w:rPr>
-              <w:t> </w:t>
-            </w:r>
-            <w:r>
-              <w:rPr>
-                <w:rFonts w:ascii="Arial" w:hAnsi="Arial" w:cs="Arial"/>
-                <w:bCs/>
-                <w:noProof/>
-              </w:rPr>
-              <w:t> </w:t>
-            </w:r>
-            <w:r>
-              <w:rPr>
-                <w:rFonts w:ascii="Arial" w:hAnsi="Arial" w:cs="Arial"/>
-                <w:bCs/>
-                <w:noProof/>
-              </w:rPr>
-              <w:t> </w:t>
-            </w:r>
-            <w:r>
-              <w:rPr>
-                <w:rFonts w:ascii="Arial" w:hAnsi="Arial" w:cs="Arial"/>
-                <w:bCs/>
-                <w:noProof/>
-              </w:rPr>
-              <w:t> </w:t>
-            </w:r>
-            <w:r>
-              <w:rPr>
-                <w:rFonts w:ascii="Arial" w:hAnsi="Arial" w:cs="Arial"/>
-                <w:bCs/>
-              </w:rPr>
-              <w:fldChar w:fldCharType="end"/>
-            </w:r>
-            <w:bookmarkEnd w:id="5"/>
+              <w:t>Members of academic staff, professional services and PGR students</w:t>
+            </w:r>
             <w:r>
               <w:rPr>
                 <w:rFonts w:ascii="Arial" w:hAnsi="Arial" w:cs="Arial"/>
@@ -6240,123 +7328,17 @@
                 <w:szCs w:val="20"/>
                 <w:shd w:val="clear" w:color="auto" w:fill="FFFFFF"/>
               </w:rPr>
-              <w:fldChar w:fldCharType="begin">
-                <w:ffData>
-                  <w:name w:val="Text71"/>
-                  <w:enabled/>
-                  <w:calcOnExit w:val="0"/>
-                  <w:textInput/>
-                </w:ffData>
-              </w:fldChar>
-            </w:r>
-            <w:r>
-              <w:rPr>
-                <w:rFonts w:ascii="Arial" w:hAnsi="Arial" w:cs="Arial"/>
-                <w:color w:val="000000"/>
-                <w:sz w:val="20"/>
-                <w:szCs w:val="20"/>
-                <w:shd w:val="clear" w:color="auto" w:fill="FFFFFF"/>
-              </w:rPr>
-              <w:instrText xml:space="preserve"> FORMTEXT </w:instrText>
-            </w:r>
-            <w:r>
-              <w:rPr>
-                <w:rFonts w:ascii="Arial" w:hAnsi="Arial" w:cs="Arial"/>
-                <w:color w:val="000000"/>
-                <w:sz w:val="20"/>
-                <w:szCs w:val="20"/>
-                <w:shd w:val="clear" w:color="auto" w:fill="FFFFFF"/>
-              </w:rPr>
-            </w:r>
-            <w:r>
-              <w:rPr>
-                <w:rFonts w:ascii="Arial" w:hAnsi="Arial" w:cs="Arial"/>
-                <w:color w:val="000000"/>
-                <w:sz w:val="20"/>
-                <w:szCs w:val="20"/>
-                <w:shd w:val="clear" w:color="auto" w:fill="FFFFFF"/>
-              </w:rPr>
-              <w:fldChar w:fldCharType="separate"/>
-            </w:r>
-            <w:r>
-              <w:rPr>
-                <w:rFonts w:ascii="Arial" w:hAnsi="Arial" w:cs="Arial"/>
-                <w:color w:val="000000"/>
-                <w:sz w:val="20"/>
-                <w:szCs w:val="20"/>
-                <w:shd w:val="clear" w:color="auto" w:fill="FFFFFF"/>
-              </w:rPr>
-              <w:t> </w:t>
-            </w:r>
-            <w:r>
-              <w:rPr>
-                <w:rFonts w:ascii="Arial" w:hAnsi="Arial" w:cs="Arial"/>
-                <w:color w:val="000000"/>
-                <w:sz w:val="20"/>
-                <w:szCs w:val="20"/>
-                <w:shd w:val="clear" w:color="auto" w:fill="FFFFFF"/>
-              </w:rPr>
-              <w:t> </w:t>
-            </w:r>
-            <w:r>
-              <w:rPr>
-                <w:rFonts w:ascii="Arial" w:hAnsi="Arial" w:cs="Arial"/>
-                <w:color w:val="000000"/>
-                <w:sz w:val="20"/>
-                <w:szCs w:val="20"/>
-                <w:shd w:val="clear" w:color="auto" w:fill="FFFFFF"/>
-              </w:rPr>
-              <w:t> </w:t>
-            </w:r>
-            <w:r>
-              <w:rPr>
-                <w:rFonts w:ascii="Arial" w:hAnsi="Arial" w:cs="Arial"/>
-                <w:color w:val="000000"/>
-                <w:sz w:val="20"/>
-                <w:szCs w:val="20"/>
-                <w:shd w:val="clear" w:color="auto" w:fill="FFFFFF"/>
-              </w:rPr>
-              <w:t> </w:t>
-            </w:r>
-            <w:r>
-              <w:rPr>
-                <w:rFonts w:ascii="Arial" w:hAnsi="Arial" w:cs="Arial"/>
-                <w:color w:val="000000"/>
-                <w:sz w:val="20"/>
-                <w:szCs w:val="20"/>
-                <w:shd w:val="clear" w:color="auto" w:fill="FFFFFF"/>
-              </w:rPr>
-              <w:t> </w:t>
-            </w:r>
-            <w:r>
-              <w:rPr>
-                <w:rFonts w:ascii="Arial" w:hAnsi="Arial" w:cs="Arial"/>
-                <w:color w:val="000000"/>
-                <w:sz w:val="20"/>
-                <w:szCs w:val="20"/>
-                <w:shd w:val="clear" w:color="auto" w:fill="FFFFFF"/>
-              </w:rPr>
-              <w:fldChar w:fldCharType="end"/>
-            </w:r>
-            <w:r>
-              <w:rPr>
-                <w:rFonts w:ascii="Arial" w:hAnsi="Arial" w:cs="Arial"/>
-                <w:color w:val="000000"/>
-                <w:sz w:val="20"/>
-                <w:szCs w:val="20"/>
-                <w:shd w:val="clear" w:color="auto" w:fill="FFFFFF"/>
-              </w:rPr>
-              <w:t xml:space="preserve"> </w:t>
-            </w:r>
-            <w:r>
-              <w:rPr>
-                <w:rFonts w:ascii="Arial" w:hAnsi="Arial" w:cs="Arial"/>
-                <w:color w:val="000000"/>
-                <w:sz w:val="20"/>
-                <w:szCs w:val="20"/>
-                <w:shd w:val="clear" w:color="auto" w:fill="FFFFFF"/>
-              </w:rPr>
-              <w:t xml:space="preserve">      A</w:t>
+              <w:t>Unknown</w:t>
+            </w:r>
+            <w:r>
+              <w:rPr>
+                <w:rFonts w:ascii="Arial" w:hAnsi="Arial" w:cs="Arial"/>
+                <w:color w:val="000000"/>
+                <w:sz w:val="20"/>
+                <w:szCs w:val="20"/>
+                <w:shd w:val="clear" w:color="auto" w:fill="FFFFFF"/>
+              </w:rPr>
+              <w:t xml:space="preserve">   A</w:t>
             </w:r>
             <w:r>
               <w:rPr>
@@ -6376,103 +7358,7 @@
                 <w:szCs w:val="20"/>
                 <w:shd w:val="clear" w:color="auto" w:fill="FFFFFF"/>
               </w:rPr>
-              <w:fldChar w:fldCharType="begin">
-                <w:ffData>
-                  <w:name w:val="Text72"/>
-                  <w:enabled/>
-                  <w:calcOnExit w:val="0"/>
-                  <w:textInput/>
-                </w:ffData>
-              </w:fldChar>
-            </w:r>
-            <w:r>
-              <w:rPr>
-                <w:rFonts w:ascii="Arial" w:hAnsi="Arial" w:cs="Arial"/>
-                <w:color w:val="000000"/>
-                <w:sz w:val="20"/>
-                <w:szCs w:val="20"/>
-                <w:shd w:val="clear" w:color="auto" w:fill="FFFFFF"/>
-              </w:rPr>
-              <w:instrText xml:space="preserve"> FORMTEXT </w:instrText>
-            </w:r>
-            <w:r>
-              <w:rPr>
-                <w:rFonts w:ascii="Arial" w:hAnsi="Arial" w:cs="Arial"/>
-                <w:color w:val="000000"/>
-                <w:sz w:val="20"/>
-                <w:szCs w:val="20"/>
-                <w:shd w:val="clear" w:color="auto" w:fill="FFFFFF"/>
-              </w:rPr>
-            </w:r>
-            <w:r>
-              <w:rPr>
-                <w:rFonts w:ascii="Arial" w:hAnsi="Arial" w:cs="Arial"/>
-                <w:color w:val="000000"/>
-                <w:sz w:val="20"/>
-                <w:szCs w:val="20"/>
-                <w:shd w:val="clear" w:color="auto" w:fill="FFFFFF"/>
-              </w:rPr>
-              <w:fldChar w:fldCharType="separate"/>
-            </w:r>
-            <w:r>
-              <w:rPr>
-                <w:rFonts w:ascii="Arial" w:hAnsi="Arial" w:cs="Arial"/>
-                <w:color w:val="000000"/>
-                <w:sz w:val="20"/>
-                <w:szCs w:val="20"/>
-                <w:shd w:val="clear" w:color="auto" w:fill="FFFFFF"/>
-              </w:rPr>
-              <w:t> </w:t>
-            </w:r>
-            <w:r>
-              <w:rPr>
-                <w:rFonts w:ascii="Arial" w:hAnsi="Arial" w:cs="Arial"/>
-                <w:color w:val="000000"/>
-                <w:sz w:val="20"/>
-                <w:szCs w:val="20"/>
-                <w:shd w:val="clear" w:color="auto" w:fill="FFFFFF"/>
-              </w:rPr>
-              <w:t> </w:t>
-            </w:r>
-            <w:r>
-              <w:rPr>
-                <w:rFonts w:ascii="Arial" w:hAnsi="Arial" w:cs="Arial"/>
-                <w:color w:val="000000"/>
-                <w:sz w:val="20"/>
-                <w:szCs w:val="20"/>
-                <w:shd w:val="clear" w:color="auto" w:fill="FFFFFF"/>
-              </w:rPr>
-              <w:t> </w:t>
-            </w:r>
-            <w:r>
-              <w:rPr>
-                <w:rFonts w:ascii="Arial" w:hAnsi="Arial" w:cs="Arial"/>
-                <w:color w:val="000000"/>
-                <w:sz w:val="20"/>
-                <w:szCs w:val="20"/>
-                <w:shd w:val="clear" w:color="auto" w:fill="FFFFFF"/>
-              </w:rPr>
-              <w:t> </w:t>
-            </w:r>
-            <w:r>
-              <w:rPr>
-                <w:rFonts w:ascii="Arial" w:hAnsi="Arial" w:cs="Arial"/>
-                <w:color w:val="000000"/>
-                <w:sz w:val="20"/>
-                <w:szCs w:val="20"/>
-                <w:shd w:val="clear" w:color="auto" w:fill="FFFFFF"/>
-              </w:rPr>
-              <w:t> </w:t>
-            </w:r>
-            <w:r>
-              <w:rPr>
-                <w:rFonts w:ascii="Arial" w:hAnsi="Arial" w:cs="Arial"/>
-                <w:color w:val="000000"/>
-                <w:sz w:val="20"/>
-                <w:szCs w:val="20"/>
-                <w:shd w:val="clear" w:color="auto" w:fill="FFFFFF"/>
-              </w:rPr>
-              <w:fldChar w:fldCharType="end"/>
+              <w:t>18+</w:t>
             </w:r>
             <w:r>
               <w:rPr>
@@ -6568,75 +7454,8 @@
               <w:rPr>
                 <w:rFonts w:ascii="Arial" w:hAnsi="Arial" w:cs="Arial"/>
               </w:rPr>
-              <w:fldChar w:fldCharType="begin">
-                <w:ffData>
-                  <w:name w:val="Text70"/>
-                  <w:enabled/>
-                  <w:calcOnExit w:val="0"/>
-                  <w:textInput/>
-                </w:ffData>
-              </w:fldChar>
-            </w:r>
-            <w:bookmarkStart w:id="6" w:name="Text70"/>
-            <w:r>
-              <w:rPr>
-                <w:rFonts w:ascii="Arial" w:hAnsi="Arial" w:cs="Arial"/>
-              </w:rPr>
-              <w:instrText xml:space="preserve"> FORMTEXT </w:instrText>
-            </w:r>
-            <w:r>
-              <w:rPr>
-                <w:rFonts w:ascii="Arial" w:hAnsi="Arial" w:cs="Arial"/>
-              </w:rPr>
-            </w:r>
-            <w:r>
-              <w:rPr>
-                <w:rFonts w:ascii="Arial" w:hAnsi="Arial" w:cs="Arial"/>
-              </w:rPr>
-              <w:fldChar w:fldCharType="separate"/>
-            </w:r>
-            <w:r>
-              <w:rPr>
-                <w:rFonts w:ascii="Arial" w:hAnsi="Arial" w:cs="Arial"/>
-                <w:noProof/>
-              </w:rPr>
-              <w:t> </w:t>
-            </w:r>
-            <w:r>
-              <w:rPr>
-                <w:rFonts w:ascii="Arial" w:hAnsi="Arial" w:cs="Arial"/>
-                <w:noProof/>
-              </w:rPr>
-              <w:t> </w:t>
-            </w:r>
-            <w:r>
-              <w:rPr>
-                <w:rFonts w:ascii="Arial" w:hAnsi="Arial" w:cs="Arial"/>
-                <w:noProof/>
-              </w:rPr>
-              <w:t> </w:t>
-            </w:r>
-            <w:r>
-              <w:rPr>
-                <w:rFonts w:ascii="Arial" w:hAnsi="Arial" w:cs="Arial"/>
-                <w:noProof/>
-              </w:rPr>
-              <w:t> </w:t>
-            </w:r>
-            <w:r>
-              <w:rPr>
-                <w:rFonts w:ascii="Arial" w:hAnsi="Arial" w:cs="Arial"/>
-                <w:noProof/>
-              </w:rPr>
-              <w:t> </w:t>
-            </w:r>
-            <w:r>
-              <w:rPr>
-                <w:rFonts w:ascii="Arial" w:hAnsi="Arial" w:cs="Arial"/>
-              </w:rPr>
-              <w:fldChar w:fldCharType="end"/>
-            </w:r>
-            <w:bookmarkEnd w:id="6"/>
+              <w:t>N/A</w:t>
+            </w:r>
           </w:p>
         </w:tc>
       </w:tr>
@@ -6756,7 +7575,18 @@
                 <w:sz w:val="20"/>
                 <w:shd w:val="clear" w:color="auto" w:fill="FFFFFF"/>
               </w:rPr>
-              <w:t xml:space="preserve"> listed in </w:t>
+              <w:t xml:space="preserve"> </w:t>
+            </w:r>
+            <w:r>
+              <w:rPr>
+                <w:rFonts w:ascii="Arial" w:hAnsi="Arial" w:cs="Arial"/>
+                <w:bCs/>
+                <w:color w:val="000000"/>
+                <w:sz w:val="20"/>
+                <w:shd w:val="clear" w:color="auto" w:fill="FFFFFF"/>
+              </w:rPr>
+              <w:lastRenderedPageBreak/>
+              <w:t xml:space="preserve">listed in </w:t>
             </w:r>
             <w:r>
               <w:rPr>
@@ -6843,6 +7673,7 @@
                 <w:sz w:val="20"/>
                 <w:szCs w:val="20"/>
               </w:rPr>
+              <w:lastRenderedPageBreak/>
               <w:t xml:space="preserve">Do any of the participants fall into a category listed </w:t>
             </w:r>
             <w:r>
@@ -6950,7 +7781,7 @@
                   <w:calcOnExit w:val="0"/>
                   <w:checkBox>
                     <w:sizeAuto/>
-                    <w:default w:val="0"/>
+                    <w:default w:val="1"/>
                   </w:checkBox>
                 </w:ffData>
               </w:fldChar>
@@ -6971,15 +7802,6 @@
                 <w:sz w:val="20"/>
                 <w:szCs w:val="20"/>
               </w:rPr>
-            </w:r>
-            <w:r>
-              <w:rPr>
-                <w:rFonts w:ascii="Arial" w:hAnsi="Arial" w:cs="Arial"/>
-                <w:bCs/>
-                <w:sz w:val="20"/>
-                <w:szCs w:val="20"/>
-              </w:rPr>
-              <w:fldChar w:fldCharType="separate"/>
             </w:r>
             <w:r>
               <w:rPr>
@@ -7218,6 +8040,7 @@
                 <w:rFonts w:ascii="Arial" w:hAnsi="Arial" w:cs="Arial"/>
                 <w:color w:val="000000"/>
                 <w:sz w:val="20"/>
+                <w:szCs w:val="20"/>
                 <w:shd w:val="clear" w:color="auto" w:fill="FFFFFF"/>
               </w:rPr>
             </w:pPr>
@@ -7249,98 +8072,43 @@
                 <w:szCs w:val="20"/>
                 <w:shd w:val="clear" w:color="auto" w:fill="FFFFFF"/>
               </w:rPr>
-              <w:t>, providing information on any payments, expenses or other incentives.</w:t>
-            </w:r>
-            <w:r>
-              <w:rPr>
-                <w:rFonts w:ascii="Arial" w:hAnsi="Arial" w:cs="Arial"/>
-                <w:color w:val="000000"/>
-                <w:sz w:val="20"/>
-                <w:szCs w:val="20"/>
-                <w:shd w:val="clear" w:color="auto" w:fill="FFFFFF"/>
-              </w:rPr>
-              <w:br/>
-            </w:r>
-            <w:r>
-              <w:rPr>
-                <w:rFonts w:ascii="Arial" w:hAnsi="Arial" w:cs="Arial"/>
-                <w:bCs/>
-              </w:rPr>
-              <w:fldChar w:fldCharType="begin">
-                <w:ffData>
-                  <w:name w:val="Text83"/>
-                  <w:enabled/>
-                  <w:calcOnExit w:val="0"/>
-                  <w:textInput/>
-                </w:ffData>
-              </w:fldChar>
-            </w:r>
-            <w:r>
-              <w:rPr>
-                <w:rFonts w:ascii="Arial" w:hAnsi="Arial" w:cs="Arial"/>
-                <w:bCs/>
-              </w:rPr>
-              <w:instrText xml:space="preserve"> FORMTEXT </w:instrText>
-            </w:r>
-            <w:r>
-              <w:rPr>
-                <w:rFonts w:ascii="Arial" w:hAnsi="Arial" w:cs="Arial"/>
-                <w:bCs/>
-              </w:rPr>
-            </w:r>
-            <w:r>
-              <w:rPr>
-                <w:rFonts w:ascii="Arial" w:hAnsi="Arial" w:cs="Arial"/>
-                <w:bCs/>
-              </w:rPr>
-              <w:fldChar w:fldCharType="separate"/>
-            </w:r>
-            <w:r>
-              <w:rPr>
-                <w:rFonts w:ascii="Arial" w:hAnsi="Arial" w:cs="Arial"/>
-                <w:bCs/>
-                <w:noProof/>
-              </w:rPr>
-              <w:t> </w:t>
-            </w:r>
-            <w:r>
-              <w:rPr>
-                <w:rFonts w:ascii="Arial" w:hAnsi="Arial" w:cs="Arial"/>
-                <w:bCs/>
-                <w:noProof/>
-              </w:rPr>
-              <w:t> </w:t>
-            </w:r>
-            <w:r>
-              <w:rPr>
-                <w:rFonts w:ascii="Arial" w:hAnsi="Arial" w:cs="Arial"/>
-                <w:bCs/>
-                <w:noProof/>
-              </w:rPr>
-              <w:t> </w:t>
-            </w:r>
-            <w:r>
-              <w:rPr>
-                <w:rFonts w:ascii="Arial" w:hAnsi="Arial" w:cs="Arial"/>
-                <w:bCs/>
-                <w:noProof/>
-              </w:rPr>
-              <w:t> </w:t>
-            </w:r>
-            <w:r>
-              <w:rPr>
-                <w:rFonts w:ascii="Arial" w:hAnsi="Arial" w:cs="Arial"/>
-                <w:bCs/>
-                <w:noProof/>
-              </w:rPr>
-              <w:t> </w:t>
-            </w:r>
-            <w:r>
-              <w:rPr>
-                <w:rFonts w:ascii="Arial" w:hAnsi="Arial" w:cs="Arial"/>
-                <w:bCs/>
-              </w:rPr>
-              <w:fldChar w:fldCharType="end"/>
+              <w:t>, providing information on any payments, expenses or other incentives</w:t>
+            </w:r>
+            <w:r>
+              <w:rPr>
+                <w:rFonts w:ascii="Arial" w:hAnsi="Arial" w:cs="Arial"/>
+                <w:color w:val="000000"/>
+                <w:sz w:val="20"/>
+                <w:szCs w:val="20"/>
+                <w:shd w:val="clear" w:color="auto" w:fill="FFFFFF"/>
+              </w:rPr>
+              <w:t>.</w:t>
+            </w:r>
+          </w:p>
+          <w:p>
+            <w:pPr>
+              <w:rPr>
+                <w:rFonts w:ascii="Arial" w:hAnsi="Arial" w:cs="Arial"/>
+                <w:color w:val="000000"/>
+                <w:sz w:val="20"/>
+                <w:shd w:val="clear" w:color="auto" w:fill="FFFFFF"/>
+              </w:rPr>
+            </w:pPr>
+            <w:r>
+              <w:rPr>
+                <w:rFonts w:ascii="Arial" w:hAnsi="Arial" w:cs="Arial"/>
+                <w:bCs/>
+                <w:sz w:val="20"/>
+                <w:szCs w:val="20"/>
+              </w:rPr>
+              <w:t>The link to the survey will be distributed online via mailing lists. As incentive and thank you we offer a voluntary participation in a prize draw for one of ten £20 Amazon vouchers. Each participant is limited to one voucher.</w:t>
+            </w:r>
+            <w:r>
+              <w:rPr>
+                <w:rFonts w:ascii="Arial" w:hAnsi="Arial" w:cs="Arial"/>
+                <w:bCs/>
+              </w:rPr>
+              <w:t xml:space="preserve">  </w:t>
             </w:r>
           </w:p>
         </w:tc>
@@ -7390,7 +8158,7 @@
                 <w:shd w:val="clear" w:color="auto" w:fill="FFFFFF"/>
               </w:rPr>
             </w:pPr>
-            <w:bookmarkStart w:id="7" w:name="Question_12"/>
+            <w:bookmarkStart w:id="5" w:name="Question_12"/>
             <w:r>
               <w:rPr>
                 <w:rFonts w:ascii="Arial" w:hAnsi="Arial" w:cs="Arial"/>
@@ -7424,7 +8192,7 @@
               </w:rPr>
               <w:t xml:space="preserve">. </w:t>
             </w:r>
-            <w:bookmarkEnd w:id="7"/>
+            <w:bookmarkEnd w:id="5"/>
             <w:r>
               <w:rPr>
                 <w:rFonts w:ascii="Arial" w:hAnsi="Arial" w:cs="Arial"/>
@@ -7459,6 +8227,7 @@
             <w:pPr>
               <w:rPr>
                 <w:rFonts w:ascii="Arial" w:hAnsi="Arial" w:cs="Arial"/>
+                <w:bCs/>
                 <w:color w:val="000000"/>
                 <w:sz w:val="20"/>
                 <w:shd w:val="clear" w:color="auto" w:fill="FFFFFF"/>
@@ -7524,96 +8293,25 @@
               </w:rPr>
               <w:t>should be attached to this application form.</w:t>
             </w:r>
-            <w:r>
-              <w:rPr>
-                <w:rFonts w:ascii="Arial" w:hAnsi="Arial" w:cs="Arial"/>
-                <w:bCs/>
-                <w:color w:val="000000"/>
-                <w:sz w:val="20"/>
-                <w:shd w:val="clear" w:color="auto" w:fill="FFFFFF"/>
-              </w:rPr>
-              <w:br/>
-            </w:r>
-            <w:r>
-              <w:rPr>
-                <w:rFonts w:ascii="Arial" w:hAnsi="Arial" w:cs="Arial"/>
-                <w:bCs/>
-              </w:rPr>
-              <w:fldChar w:fldCharType="begin">
-                <w:ffData>
-                  <w:name w:val="Text83"/>
-                  <w:enabled/>
-                  <w:calcOnExit w:val="0"/>
-                  <w:textInput/>
-                </w:ffData>
-              </w:fldChar>
-            </w:r>
-            <w:r>
-              <w:rPr>
-                <w:rFonts w:ascii="Arial" w:hAnsi="Arial" w:cs="Arial"/>
-                <w:bCs/>
-              </w:rPr>
-              <w:instrText xml:space="preserve"> FORMTEXT </w:instrText>
-            </w:r>
-            <w:r>
-              <w:rPr>
-                <w:rFonts w:ascii="Arial" w:hAnsi="Arial" w:cs="Arial"/>
-                <w:bCs/>
-              </w:rPr>
-            </w:r>
-            <w:r>
-              <w:rPr>
-                <w:rFonts w:ascii="Arial" w:hAnsi="Arial" w:cs="Arial"/>
-                <w:bCs/>
-              </w:rPr>
-              <w:fldChar w:fldCharType="separate"/>
-            </w:r>
-            <w:r>
-              <w:rPr>
-                <w:rFonts w:ascii="Arial" w:hAnsi="Arial" w:cs="Arial"/>
-                <w:bCs/>
-                <w:noProof/>
-              </w:rPr>
-              <w:t> </w:t>
-            </w:r>
-            <w:r>
-              <w:rPr>
-                <w:rFonts w:ascii="Arial" w:hAnsi="Arial" w:cs="Arial"/>
-                <w:bCs/>
-                <w:noProof/>
-              </w:rPr>
-              <w:t> </w:t>
-            </w:r>
-            <w:r>
-              <w:rPr>
-                <w:rFonts w:ascii="Arial" w:hAnsi="Arial" w:cs="Arial"/>
-                <w:bCs/>
-                <w:noProof/>
-              </w:rPr>
-              <w:t> </w:t>
-            </w:r>
-            <w:r>
-              <w:rPr>
-                <w:rFonts w:ascii="Arial" w:hAnsi="Arial" w:cs="Arial"/>
-                <w:bCs/>
-                <w:noProof/>
-              </w:rPr>
-              <w:t> </w:t>
-            </w:r>
-            <w:r>
-              <w:rPr>
-                <w:rFonts w:ascii="Arial" w:hAnsi="Arial" w:cs="Arial"/>
-                <w:bCs/>
-                <w:noProof/>
-              </w:rPr>
-              <w:t> </w:t>
-            </w:r>
-            <w:r>
-              <w:rPr>
-                <w:rFonts w:ascii="Arial" w:hAnsi="Arial" w:cs="Arial"/>
-                <w:bCs/>
-              </w:rPr>
-              <w:fldChar w:fldCharType="end"/>
+          </w:p>
+          <w:p>
+            <w:pPr>
+              <w:rPr>
+                <w:rFonts w:ascii="Arial" w:hAnsi="Arial" w:cs="Arial"/>
+                <w:color w:val="000000"/>
+                <w:sz w:val="20"/>
+                <w:shd w:val="clear" w:color="auto" w:fill="FFFFFF"/>
+              </w:rPr>
+            </w:pPr>
+            <w:r>
+              <w:rPr>
+                <w:rFonts w:ascii="Arial" w:hAnsi="Arial" w:cs="Arial"/>
+                <w:color w:val="000000"/>
+                <w:sz w:val="20"/>
+                <w:szCs w:val="20"/>
+                <w:shd w:val="clear" w:color="auto" w:fill="FFFFFF"/>
+              </w:rPr>
+              <w:t>Consent will be given by the participants at the beginning of the survey. These will be academic staff, professional and technical services and PGR students.</w:t>
             </w:r>
           </w:p>
         </w:tc>
@@ -7868,12 +8566,12 @@
               </w:rPr>
               <w:fldChar w:fldCharType="begin">
                 <w:ffData>
-                  <w:name w:val="Check26"/>
+                  <w:name w:val=""/>
                   <w:enabled/>
                   <w:calcOnExit w:val="0"/>
                   <w:checkBox>
                     <w:sizeAuto/>
-                    <w:default w:val="0"/>
+                    <w:default w:val="1"/>
                   </w:checkBox>
                 </w:ffData>
               </w:fldChar>
@@ -7903,16 +8601,6 @@
               <w:rPr>
                 <w:rFonts w:ascii="Arial" w:hAnsi="Arial" w:cs="Arial"/>
                 <w:bCs/>
-                <w:color w:val="000000"/>
-                <w:sz w:val="20"/>
-                <w:szCs w:val="20"/>
-                <w:shd w:val="clear" w:color="auto" w:fill="FFFFFF"/>
-              </w:rPr>
-              <w:fldChar w:fldCharType="separate"/>
-            </w:r>
-            <w:r>
-              <w:rPr>
-                <w:rFonts w:ascii="Arial" w:hAnsi="Arial" w:cs="Arial"/>
                 <w:color w:val="000000"/>
                 <w:sz w:val="20"/>
                 <w:szCs w:val="20"/>
@@ -8129,99 +8817,25 @@
               </w:rPr>
               <w:br/>
             </w:r>
-            <w:r>
-              <w:rPr>
-                <w:rFonts w:ascii="Arial" w:hAnsi="Arial" w:cs="Arial"/>
-                <w:sz w:val="20"/>
-                <w:szCs w:val="20"/>
-              </w:rPr>
-              <w:fldChar w:fldCharType="begin">
-                <w:ffData>
-                  <w:name w:val="Text75"/>
-                  <w:enabled/>
-                  <w:calcOnExit w:val="0"/>
-                  <w:textInput/>
-                </w:ffData>
-              </w:fldChar>
-            </w:r>
-            <w:bookmarkStart w:id="8" w:name="Text75"/>
-            <w:r>
-              <w:rPr>
-                <w:rFonts w:ascii="Arial" w:hAnsi="Arial" w:cs="Arial"/>
-                <w:sz w:val="20"/>
-                <w:szCs w:val="20"/>
-              </w:rPr>
-              <w:instrText xml:space="preserve"> FORMTEXT </w:instrText>
-            </w:r>
-            <w:r>
-              <w:rPr>
-                <w:rFonts w:ascii="Arial" w:hAnsi="Arial" w:cs="Arial"/>
-                <w:sz w:val="20"/>
-                <w:szCs w:val="20"/>
-              </w:rPr>
-            </w:r>
-            <w:r>
-              <w:rPr>
-                <w:rFonts w:ascii="Arial" w:hAnsi="Arial" w:cs="Arial"/>
-                <w:sz w:val="20"/>
-                <w:szCs w:val="20"/>
-              </w:rPr>
-              <w:fldChar w:fldCharType="separate"/>
-            </w:r>
-            <w:r>
-              <w:rPr>
-                <w:rFonts w:ascii="Arial" w:hAnsi="Arial" w:cs="Arial"/>
-                <w:noProof/>
-                <w:sz w:val="20"/>
-                <w:szCs w:val="20"/>
-              </w:rPr>
-              <w:t> </w:t>
-            </w:r>
-            <w:r>
-              <w:rPr>
-                <w:rFonts w:ascii="Arial" w:hAnsi="Arial" w:cs="Arial"/>
-                <w:noProof/>
-                <w:sz w:val="20"/>
-                <w:szCs w:val="20"/>
-              </w:rPr>
-              <w:t> </w:t>
-            </w:r>
-            <w:r>
-              <w:rPr>
-                <w:rFonts w:ascii="Arial" w:hAnsi="Arial" w:cs="Arial"/>
-                <w:noProof/>
-                <w:sz w:val="20"/>
-                <w:szCs w:val="20"/>
-              </w:rPr>
-              <w:t> </w:t>
-            </w:r>
-            <w:r>
-              <w:rPr>
-                <w:rFonts w:ascii="Arial" w:hAnsi="Arial" w:cs="Arial"/>
-                <w:noProof/>
-                <w:sz w:val="20"/>
-                <w:szCs w:val="20"/>
-              </w:rPr>
-              <w:t> </w:t>
-            </w:r>
-            <w:r>
-              <w:rPr>
-                <w:rFonts w:ascii="Arial" w:hAnsi="Arial" w:cs="Arial"/>
-                <w:noProof/>
-                <w:sz w:val="20"/>
-                <w:szCs w:val="20"/>
-              </w:rPr>
-              <w:t> </w:t>
-            </w:r>
-            <w:r>
-              <w:rPr>
-                <w:rFonts w:ascii="Arial" w:hAnsi="Arial" w:cs="Arial"/>
-                <w:sz w:val="20"/>
-                <w:szCs w:val="20"/>
-              </w:rPr>
-              <w:fldChar w:fldCharType="end"/>
-            </w:r>
-            <w:bookmarkEnd w:id="8"/>
+          </w:p>
+          <w:p>
+            <w:pPr>
+              <w:pStyle w:val="BodyTextIndent"/>
+              <w:ind w:left="0"/>
+              <w:rPr>
+                <w:rFonts w:ascii="Arial" w:hAnsi="Arial" w:cs="Arial"/>
+                <w:sz w:val="20"/>
+                <w:szCs w:val="20"/>
+              </w:rPr>
+            </w:pPr>
+            <w:r>
+              <w:rPr>
+                <w:rFonts w:ascii="Arial" w:hAnsi="Arial" w:cs="Arial"/>
+                <w:sz w:val="20"/>
+                <w:szCs w:val="20"/>
+              </w:rPr>
+              <w:t xml:space="preserve">A link to the Qualtrics survey will be distributed, answers will be recorded and analysed. </w:t>
+            </w:r>
           </w:p>
         </w:tc>
       </w:tr>
@@ -8246,7 +8860,6 @@
                 <w:sz w:val="20"/>
                 <w:szCs w:val="20"/>
               </w:rPr>
-              <w:lastRenderedPageBreak/>
               <w:t>W</w:t>
             </w:r>
             <w:r>
@@ -8329,94 +8942,25 @@
               </w:rPr>
               <w:br/>
             </w:r>
-            <w:r>
-              <w:rPr>
-                <w:rFonts w:ascii="Arial" w:hAnsi="Arial" w:cs="Arial"/>
-                <w:sz w:val="20"/>
-                <w:szCs w:val="20"/>
-              </w:rPr>
-              <w:fldChar w:fldCharType="begin">
-                <w:ffData>
-                  <w:name w:val="Text74"/>
-                  <w:enabled/>
-                  <w:calcOnExit w:val="0"/>
-                  <w:textInput/>
-                </w:ffData>
-              </w:fldChar>
-            </w:r>
-            <w:bookmarkStart w:id="9" w:name="Text74"/>
-            <w:r>
-              <w:rPr>
-                <w:rFonts w:ascii="Arial" w:hAnsi="Arial" w:cs="Arial"/>
-                <w:sz w:val="20"/>
-                <w:szCs w:val="20"/>
-              </w:rPr>
-              <w:instrText xml:space="preserve"> FORMTEXT </w:instrText>
-            </w:r>
-            <w:r>
-              <w:rPr>
-                <w:rFonts w:ascii="Arial" w:hAnsi="Arial" w:cs="Arial"/>
-                <w:sz w:val="20"/>
-                <w:szCs w:val="20"/>
-              </w:rPr>
-            </w:r>
-            <w:r>
-              <w:rPr>
-                <w:rFonts w:ascii="Arial" w:hAnsi="Arial" w:cs="Arial"/>
-                <w:sz w:val="20"/>
-                <w:szCs w:val="20"/>
-              </w:rPr>
-              <w:fldChar w:fldCharType="separate"/>
-            </w:r>
-            <w:r>
-              <w:rPr>
-                <w:rFonts w:ascii="Arial" w:hAnsi="Arial" w:cs="Arial"/>
-                <w:sz w:val="20"/>
-                <w:szCs w:val="20"/>
-              </w:rPr>
-              <w:t> </w:t>
-            </w:r>
-            <w:r>
-              <w:rPr>
-                <w:rFonts w:ascii="Arial" w:hAnsi="Arial" w:cs="Arial"/>
-                <w:sz w:val="20"/>
-                <w:szCs w:val="20"/>
-              </w:rPr>
-              <w:t> </w:t>
-            </w:r>
-            <w:r>
-              <w:rPr>
-                <w:rFonts w:ascii="Arial" w:hAnsi="Arial" w:cs="Arial"/>
-                <w:sz w:val="20"/>
-                <w:szCs w:val="20"/>
-              </w:rPr>
-              <w:t> </w:t>
-            </w:r>
-            <w:r>
-              <w:rPr>
-                <w:rFonts w:ascii="Arial" w:hAnsi="Arial" w:cs="Arial"/>
-                <w:sz w:val="20"/>
-                <w:szCs w:val="20"/>
-              </w:rPr>
-              <w:t> </w:t>
-            </w:r>
-            <w:r>
-              <w:rPr>
-                <w:rFonts w:ascii="Arial" w:hAnsi="Arial" w:cs="Arial"/>
-                <w:sz w:val="20"/>
-                <w:szCs w:val="20"/>
-              </w:rPr>
-              <w:t> </w:t>
-            </w:r>
-            <w:r>
-              <w:rPr>
-                <w:rFonts w:ascii="Arial" w:hAnsi="Arial" w:cs="Arial"/>
-                <w:sz w:val="20"/>
-                <w:szCs w:val="20"/>
-              </w:rPr>
-              <w:fldChar w:fldCharType="end"/>
-            </w:r>
-            <w:bookmarkEnd w:id="9"/>
+          </w:p>
+          <w:p>
+            <w:pPr>
+              <w:pStyle w:val="BodyTextIndent"/>
+              <w:ind w:left="0"/>
+              <w:rPr>
+                <w:rFonts w:ascii="Arial" w:hAnsi="Arial" w:cs="Arial"/>
+                <w:sz w:val="20"/>
+                <w:szCs w:val="20"/>
+              </w:rPr>
+            </w:pPr>
+            <w:r>
+              <w:rPr>
+                <w:rFonts w:ascii="Arial" w:hAnsi="Arial" w:cs="Arial"/>
+                <w:sz w:val="20"/>
+                <w:szCs w:val="20"/>
+              </w:rPr>
+              <w:t xml:space="preserve">Participants are asked to give details about their use and development of research software and their support requirements </w:t>
+            </w:r>
           </w:p>
         </w:tc>
       </w:tr>
@@ -8508,7 +9052,7 @@
               </w:rPr>
               <w:fldChar w:fldCharType="begin">
                 <w:ffData>
-                  <w:name w:val="Check26"/>
+                  <w:name w:val=""/>
                   <w:enabled/>
                   <w:calcOnExit w:val="0"/>
                   <w:statusText w:type="text" w:val="Help me help me"/>
@@ -8543,15 +9087,6 @@
                 <w:sz w:val="20"/>
                 <w:szCs w:val="20"/>
               </w:rPr>
-              <w:fldChar w:fldCharType="separate"/>
-            </w:r>
-            <w:r>
-              <w:rPr>
-                <w:rFonts w:ascii="Arial" w:hAnsi="Arial" w:cs="Arial"/>
-                <w:bCs/>
-                <w:sz w:val="20"/>
-                <w:szCs w:val="20"/>
-              </w:rPr>
               <w:fldChar w:fldCharType="end"/>
             </w:r>
             <w:r>
@@ -8577,7 +9112,7 @@
                   <w:calcOnExit w:val="0"/>
                   <w:checkBox>
                     <w:sizeAuto/>
-                    <w:default w:val="0"/>
+                    <w:default w:val="1"/>
                   </w:checkBox>
                 </w:ffData>
               </w:fldChar>
@@ -8598,15 +9133,6 @@
                 <w:sz w:val="20"/>
                 <w:szCs w:val="20"/>
               </w:rPr>
-            </w:r>
-            <w:r>
-              <w:rPr>
-                <w:rFonts w:ascii="Arial" w:hAnsi="Arial" w:cs="Arial"/>
-                <w:bCs/>
-                <w:sz w:val="20"/>
-                <w:szCs w:val="20"/>
-              </w:rPr>
-              <w:fldChar w:fldCharType="separate"/>
             </w:r>
             <w:r>
               <w:rPr>
@@ -8678,7 +9204,7 @@
                 </w:ffData>
               </w:fldChar>
             </w:r>
-            <w:bookmarkStart w:id="10" w:name="Text76"/>
+            <w:bookmarkStart w:id="6" w:name="Text76"/>
             <w:r>
               <w:rPr>
                 <w:rFonts w:ascii="Arial" w:hAnsi="Arial" w:cs="Arial"/>
@@ -8759,7 +9285,7 @@
               </w:rPr>
               <w:fldChar w:fldCharType="end"/>
             </w:r>
-            <w:bookmarkEnd w:id="10"/>
+            <w:bookmarkEnd w:id="6"/>
           </w:p>
         </w:tc>
       </w:tr>
@@ -8823,6 +9349,7 @@
                 <w:sz w:val="20"/>
                 <w:shd w:val="clear" w:color="auto" w:fill="FFFFFF"/>
               </w:rPr>
+              <w:lastRenderedPageBreak/>
               <w:t>17. Previous experience of the investigator(s) with the procedures involved</w:t>
             </w:r>
             <w:r>
@@ -8866,89 +9393,54 @@
                 <w:rFonts w:ascii="Arial" w:hAnsi="Arial" w:cs="Arial"/>
                 <w:color w:val="000000"/>
                 <w:sz w:val="20"/>
-                <w:shd w:val="clear" w:color="auto" w:fill="FFFFFF"/>
-              </w:rPr>
-            </w:pPr>
-            <w:r>
-              <w:rPr>
-                <w:rFonts w:ascii="Arial" w:hAnsi="Arial" w:cs="Arial"/>
-                <w:bCs/>
-              </w:rPr>
-              <w:fldChar w:fldCharType="begin">
-                <w:ffData>
-                  <w:name w:val="Text83"/>
-                  <w:enabled/>
-                  <w:calcOnExit w:val="0"/>
-                  <w:textInput/>
-                </w:ffData>
-              </w:fldChar>
-            </w:r>
-            <w:r>
-              <w:rPr>
-                <w:rFonts w:ascii="Arial" w:hAnsi="Arial" w:cs="Arial"/>
-                <w:bCs/>
-              </w:rPr>
-              <w:instrText xml:space="preserve"> FORMTEXT </w:instrText>
-            </w:r>
-            <w:r>
-              <w:rPr>
-                <w:rFonts w:ascii="Arial" w:hAnsi="Arial" w:cs="Arial"/>
-                <w:bCs/>
-              </w:rPr>
-            </w:r>
-            <w:r>
-              <w:rPr>
-                <w:rFonts w:ascii="Arial" w:hAnsi="Arial" w:cs="Arial"/>
-                <w:bCs/>
-              </w:rPr>
-              <w:fldChar w:fldCharType="separate"/>
-            </w:r>
-            <w:r>
-              <w:rPr>
-                <w:rFonts w:ascii="Arial" w:hAnsi="Arial" w:cs="Arial"/>
-                <w:bCs/>
-                <w:noProof/>
-              </w:rPr>
-              <w:t> </w:t>
-            </w:r>
-            <w:r>
-              <w:rPr>
-                <w:rFonts w:ascii="Arial" w:hAnsi="Arial" w:cs="Arial"/>
-                <w:bCs/>
-                <w:noProof/>
-              </w:rPr>
-              <w:t> </w:t>
-            </w:r>
-            <w:r>
-              <w:rPr>
-                <w:rFonts w:ascii="Arial" w:hAnsi="Arial" w:cs="Arial"/>
-                <w:bCs/>
-                <w:noProof/>
-              </w:rPr>
-              <w:t> </w:t>
-            </w:r>
-            <w:r>
-              <w:rPr>
-                <w:rFonts w:ascii="Arial" w:hAnsi="Arial" w:cs="Arial"/>
-                <w:bCs/>
-                <w:noProof/>
-              </w:rPr>
-              <w:t> </w:t>
-            </w:r>
-            <w:r>
-              <w:rPr>
-                <w:rFonts w:ascii="Arial" w:hAnsi="Arial" w:cs="Arial"/>
-                <w:bCs/>
-                <w:noProof/>
-              </w:rPr>
-              <w:t> </w:t>
-            </w:r>
-            <w:r>
-              <w:rPr>
-                <w:rFonts w:ascii="Arial" w:hAnsi="Arial" w:cs="Arial"/>
-                <w:bCs/>
-              </w:rPr>
-              <w:fldChar w:fldCharType="end"/>
+                <w:szCs w:val="20"/>
+                <w:shd w:val="clear" w:color="auto" w:fill="FFFFFF"/>
+              </w:rPr>
+            </w:pPr>
+            <w:r>
+              <w:rPr>
+                <w:rFonts w:ascii="Arial" w:hAnsi="Arial" w:cs="Arial"/>
+                <w:bCs/>
+                <w:sz w:val="20"/>
+                <w:szCs w:val="20"/>
+              </w:rPr>
+              <w:t>Since 2014 similar surveys have been conducted at about 20 Russel Group universities. The lead</w:t>
+            </w:r>
+            <w:r>
+              <w:rPr>
+                <w:rFonts w:ascii="Arial" w:hAnsi="Arial" w:cs="Arial"/>
+                <w:bCs/>
+                <w:sz w:val="20"/>
+                <w:szCs w:val="20"/>
+              </w:rPr>
+              <w:t xml:space="preserve"> applicant</w:t>
+            </w:r>
+            <w:r>
+              <w:rPr>
+                <w:rFonts w:ascii="Arial" w:hAnsi="Arial" w:cs="Arial"/>
+                <w:bCs/>
+                <w:sz w:val="20"/>
+                <w:szCs w:val="20"/>
+              </w:rPr>
+              <w:t xml:space="preserve"> was involved in the design and analysis </w:t>
+            </w:r>
+            <w:r>
+              <w:rPr>
+                <w:rFonts w:ascii="Arial" w:hAnsi="Arial" w:cs="Arial"/>
+                <w:bCs/>
+                <w:sz w:val="20"/>
+                <w:szCs w:val="20"/>
+              </w:rPr>
+              <w:t xml:space="preserve">through </w:t>
+            </w:r>
+            <w:r>
+              <w:rPr>
+                <w:rFonts w:ascii="Arial" w:hAnsi="Arial" w:cs="Arial"/>
+                <w:bCs/>
+                <w:sz w:val="20"/>
+                <w:szCs w:val="20"/>
+              </w:rPr>
+              <w:t>the Society of Research Software Engineering.</w:t>
             </w:r>
           </w:p>
         </w:tc>
@@ -9151,110 +9643,24 @@
               </w:rPr>
               <w:t>.</w:t>
             </w:r>
-            <w:r>
-              <w:rPr>
-                <w:rFonts w:ascii="Arial" w:hAnsi="Arial" w:cs="Arial"/>
-                <w:bCs/>
-                <w:sz w:val="20"/>
-                <w:szCs w:val="20"/>
-              </w:rPr>
-              <w:br/>
-            </w:r>
-            <w:r>
-              <w:rPr>
-                <w:rFonts w:ascii="Arial" w:hAnsi="Arial" w:cs="Arial"/>
-                <w:bCs/>
-                <w:sz w:val="20"/>
-                <w:szCs w:val="20"/>
-              </w:rPr>
-              <w:fldChar w:fldCharType="begin">
-                <w:ffData>
-                  <w:name w:val="Text77"/>
-                  <w:enabled/>
-                  <w:calcOnExit w:val="0"/>
-                  <w:textInput/>
-                </w:ffData>
-              </w:fldChar>
-            </w:r>
-            <w:r>
-              <w:rPr>
-                <w:rFonts w:ascii="Arial" w:hAnsi="Arial" w:cs="Arial"/>
-                <w:bCs/>
-                <w:sz w:val="20"/>
-                <w:szCs w:val="20"/>
-              </w:rPr>
-              <w:instrText xml:space="preserve"> FORMTEXT </w:instrText>
-            </w:r>
-            <w:r>
-              <w:rPr>
-                <w:rFonts w:ascii="Arial" w:hAnsi="Arial" w:cs="Arial"/>
-                <w:bCs/>
-                <w:sz w:val="20"/>
-                <w:szCs w:val="20"/>
-              </w:rPr>
-            </w:r>
-            <w:r>
-              <w:rPr>
-                <w:rFonts w:ascii="Arial" w:hAnsi="Arial" w:cs="Arial"/>
-                <w:bCs/>
-                <w:sz w:val="20"/>
-                <w:szCs w:val="20"/>
-              </w:rPr>
-              <w:fldChar w:fldCharType="separate"/>
-            </w:r>
-            <w:r>
-              <w:rPr>
-                <w:rFonts w:ascii="Arial" w:hAnsi="Arial" w:cs="Arial"/>
-                <w:bCs/>
-                <w:sz w:val="20"/>
-                <w:szCs w:val="20"/>
-              </w:rPr>
-              <w:t> </w:t>
-            </w:r>
-            <w:r>
-              <w:rPr>
-                <w:rFonts w:ascii="Arial" w:hAnsi="Arial" w:cs="Arial"/>
-                <w:bCs/>
-                <w:sz w:val="20"/>
-                <w:szCs w:val="20"/>
-              </w:rPr>
-              <w:t> </w:t>
-            </w:r>
-            <w:r>
-              <w:rPr>
-                <w:rFonts w:ascii="Arial" w:hAnsi="Arial" w:cs="Arial"/>
-                <w:bCs/>
-                <w:sz w:val="20"/>
-                <w:szCs w:val="20"/>
-              </w:rPr>
-              <w:t> </w:t>
-            </w:r>
-            <w:r>
-              <w:rPr>
-                <w:rFonts w:ascii="Arial" w:hAnsi="Arial" w:cs="Arial"/>
-                <w:bCs/>
-                <w:sz w:val="20"/>
-                <w:szCs w:val="20"/>
-              </w:rPr>
-              <w:t> </w:t>
-            </w:r>
-            <w:r>
-              <w:rPr>
-                <w:rFonts w:ascii="Arial" w:hAnsi="Arial" w:cs="Arial"/>
-                <w:bCs/>
-                <w:sz w:val="20"/>
-                <w:szCs w:val="20"/>
-              </w:rPr>
-              <w:t> </w:t>
-            </w:r>
-            <w:r>
-              <w:rPr>
-                <w:rFonts w:ascii="Arial" w:hAnsi="Arial" w:cs="Arial"/>
-                <w:bCs/>
-                <w:sz w:val="20"/>
-                <w:szCs w:val="20"/>
-              </w:rPr>
-              <w:fldChar w:fldCharType="end"/>
+          </w:p>
+          <w:p>
+            <w:pPr>
+              <w:rPr>
+                <w:rFonts w:ascii="Arial" w:hAnsi="Arial" w:cs="Arial"/>
+                <w:bCs/>
+                <w:sz w:val="20"/>
+                <w:szCs w:val="20"/>
+              </w:rPr>
+            </w:pPr>
+            <w:r>
+              <w:rPr>
+                <w:rFonts w:ascii="Arial" w:hAnsi="Arial" w:cs="Arial"/>
+                <w:bCs/>
+                <w:sz w:val="20"/>
+                <w:szCs w:val="20"/>
+              </w:rPr>
+              <w:t>There are three questions where participants have the option to enter their email address (prize draw, free software consulting, RSE mailing list). If the participant does not enter an email address, the survey will be fully anonymous. Once this optional information has been processed, it will be deleted from the data set and participant entered this information will be pseudo-anonymised.</w:t>
             </w:r>
           </w:p>
         </w:tc>
@@ -9309,110 +9715,63 @@
               </w:rPr>
               <w:t>:</w:t>
             </w:r>
-            <w:r>
-              <w:rPr>
-                <w:rFonts w:ascii="Arial" w:hAnsi="Arial" w:cs="Arial"/>
-                <w:bCs/>
-                <w:sz w:val="20"/>
-                <w:szCs w:val="20"/>
-              </w:rPr>
-              <w:br/>
-            </w:r>
-            <w:r>
-              <w:rPr>
-                <w:rFonts w:ascii="Arial" w:hAnsi="Arial" w:cs="Arial"/>
-                <w:bCs/>
-                <w:sz w:val="20"/>
-                <w:szCs w:val="20"/>
-              </w:rPr>
-              <w:fldChar w:fldCharType="begin">
-                <w:ffData>
-                  <w:name w:val="Text77"/>
-                  <w:enabled/>
-                  <w:calcOnExit w:val="0"/>
-                  <w:textInput/>
-                </w:ffData>
-              </w:fldChar>
-            </w:r>
-            <w:r>
-              <w:rPr>
-                <w:rFonts w:ascii="Arial" w:hAnsi="Arial" w:cs="Arial"/>
-                <w:bCs/>
-                <w:sz w:val="20"/>
-                <w:szCs w:val="20"/>
-              </w:rPr>
-              <w:instrText xml:space="preserve"> FORMTEXT </w:instrText>
-            </w:r>
-            <w:r>
-              <w:rPr>
-                <w:rFonts w:ascii="Arial" w:hAnsi="Arial" w:cs="Arial"/>
-                <w:bCs/>
-                <w:sz w:val="20"/>
-                <w:szCs w:val="20"/>
-              </w:rPr>
-            </w:r>
-            <w:r>
-              <w:rPr>
-                <w:rFonts w:ascii="Arial" w:hAnsi="Arial" w:cs="Arial"/>
-                <w:bCs/>
-                <w:sz w:val="20"/>
-                <w:szCs w:val="20"/>
-              </w:rPr>
-              <w:fldChar w:fldCharType="separate"/>
-            </w:r>
-            <w:r>
-              <w:rPr>
-                <w:rFonts w:ascii="Arial" w:hAnsi="Arial" w:cs="Arial"/>
-                <w:bCs/>
-                <w:sz w:val="20"/>
-                <w:szCs w:val="20"/>
-              </w:rPr>
-              <w:t> </w:t>
-            </w:r>
-            <w:r>
-              <w:rPr>
-                <w:rFonts w:ascii="Arial" w:hAnsi="Arial" w:cs="Arial"/>
-                <w:bCs/>
-                <w:sz w:val="20"/>
-                <w:szCs w:val="20"/>
-              </w:rPr>
-              <w:t> </w:t>
-            </w:r>
-            <w:r>
-              <w:rPr>
-                <w:rFonts w:ascii="Arial" w:hAnsi="Arial" w:cs="Arial"/>
-                <w:bCs/>
-                <w:sz w:val="20"/>
-                <w:szCs w:val="20"/>
-              </w:rPr>
-              <w:t> </w:t>
-            </w:r>
-            <w:r>
-              <w:rPr>
-                <w:rFonts w:ascii="Arial" w:hAnsi="Arial" w:cs="Arial"/>
-                <w:bCs/>
-                <w:sz w:val="20"/>
-                <w:szCs w:val="20"/>
-              </w:rPr>
-              <w:t> </w:t>
-            </w:r>
-            <w:r>
-              <w:rPr>
-                <w:rFonts w:ascii="Arial" w:hAnsi="Arial" w:cs="Arial"/>
-                <w:bCs/>
-                <w:sz w:val="20"/>
-                <w:szCs w:val="20"/>
-              </w:rPr>
-              <w:t> </w:t>
-            </w:r>
-            <w:r>
-              <w:rPr>
-                <w:rFonts w:ascii="Arial" w:hAnsi="Arial" w:cs="Arial"/>
-                <w:bCs/>
-                <w:sz w:val="20"/>
-                <w:szCs w:val="20"/>
-              </w:rPr>
-              <w:fldChar w:fldCharType="end"/>
+          </w:p>
+          <w:p>
+            <w:pPr>
+              <w:rPr>
+                <w:rFonts w:ascii="Arial" w:hAnsi="Arial" w:cs="Arial"/>
+                <w:bCs/>
+                <w:sz w:val="20"/>
+                <w:szCs w:val="20"/>
+              </w:rPr>
+            </w:pPr>
+            <w:r>
+              <w:rPr>
+                <w:rFonts w:ascii="Arial" w:hAnsi="Arial" w:cs="Arial"/>
+                <w:bCs/>
+                <w:sz w:val="20"/>
+                <w:szCs w:val="20"/>
+              </w:rPr>
+              <w:t xml:space="preserve">The recorded, anonymised answers to the questions will be stored in our GitHub repository at </w:t>
+            </w:r>
+            <w:hyperlink r:id="rId14" w:history="1">
+              <w:r>
+                <w:rPr>
+                  <w:rStyle w:val="Hyperlink"/>
+                  <w:rFonts w:ascii="Arial" w:hAnsi="Arial" w:cs="Arial"/>
+                  <w:bCs/>
+                  <w:sz w:val="20"/>
+                  <w:szCs w:val="20"/>
+                </w:rPr>
+                <w:t>https://github.com/strathclyde-rse/strathy_software_survey_analysis_2020</w:t>
+              </w:r>
+            </w:hyperlink>
+            <w:r>
+              <w:rPr>
+                <w:rFonts w:ascii="Arial" w:hAnsi="Arial" w:cs="Arial"/>
+                <w:bCs/>
+                <w:sz w:val="20"/>
+                <w:szCs w:val="20"/>
+              </w:rPr>
+              <w:t xml:space="preserve">. </w:t>
+            </w:r>
+            <w:r>
+              <w:rPr>
+                <w:rFonts w:ascii="Arial" w:hAnsi="Arial" w:cs="Arial"/>
+                <w:bCs/>
+                <w:sz w:val="20"/>
+                <w:szCs w:val="20"/>
+              </w:rPr>
+              <w:t>We are not planning to destroy the data a</w:t>
+            </w:r>
+            <w:r>
+              <w:rPr>
+                <w:rFonts w:ascii="Arial" w:hAnsi="Arial" w:cs="Arial"/>
+                <w:bCs/>
+                <w:sz w:val="20"/>
+                <w:szCs w:val="20"/>
+              </w:rPr>
+              <w:t xml:space="preserve">fter use.  </w:t>
             </w:r>
           </w:p>
         </w:tc>
@@ -9458,13 +9817,13 @@
               </w:rPr>
               <w:fldChar w:fldCharType="begin">
                 <w:ffData>
-                  <w:name w:val="Check26"/>
+                  <w:name w:val=""/>
                   <w:enabled/>
                   <w:calcOnExit w:val="0"/>
                   <w:statusText w:type="text" w:val="Help me help me"/>
                   <w:checkBox>
                     <w:sizeAuto/>
-                    <w:default w:val="0"/>
+                    <w:default w:val="1"/>
                   </w:checkBox>
                 </w:ffData>
               </w:fldChar>
@@ -9485,15 +9844,6 @@
                 <w:sz w:val="20"/>
                 <w:szCs w:val="20"/>
               </w:rPr>
-            </w:r>
-            <w:r>
-              <w:rPr>
-                <w:rFonts w:ascii="Arial" w:hAnsi="Arial" w:cs="Arial"/>
-                <w:bCs/>
-                <w:sz w:val="20"/>
-                <w:szCs w:val="20"/>
-              </w:rPr>
-              <w:fldChar w:fldCharType="separate"/>
             </w:r>
             <w:r>
               <w:rPr>
@@ -9585,113 +9935,43 @@
               </w:rPr>
               <w:t>If ‘yes’ please explain:</w:t>
             </w:r>
-            <w:r>
-              <w:rPr>
-                <w:rFonts w:ascii="Arial" w:hAnsi="Arial" w:cs="Arial"/>
-                <w:bCs/>
-                <w:sz w:val="20"/>
-                <w:szCs w:val="20"/>
-              </w:rPr>
-              <w:br/>
-            </w:r>
-            <w:r>
-              <w:rPr>
-                <w:rFonts w:ascii="Arial" w:hAnsi="Arial" w:cs="Arial"/>
-                <w:bCs/>
-                <w:sz w:val="20"/>
-                <w:szCs w:val="20"/>
-              </w:rPr>
-              <w:fldChar w:fldCharType="begin">
-                <w:ffData>
-                  <w:name w:val="Text77"/>
-                  <w:enabled/>
-                  <w:calcOnExit w:val="0"/>
-                  <w:textInput/>
-                </w:ffData>
-              </w:fldChar>
-            </w:r>
-            <w:bookmarkStart w:id="11" w:name="Text77"/>
-            <w:r>
-              <w:rPr>
-                <w:rFonts w:ascii="Arial" w:hAnsi="Arial" w:cs="Arial"/>
-                <w:bCs/>
-                <w:sz w:val="20"/>
-                <w:szCs w:val="20"/>
-              </w:rPr>
-              <w:instrText xml:space="preserve"> FORMTEXT </w:instrText>
-            </w:r>
-            <w:r>
-              <w:rPr>
-                <w:rFonts w:ascii="Arial" w:hAnsi="Arial" w:cs="Arial"/>
-                <w:bCs/>
-                <w:sz w:val="20"/>
-                <w:szCs w:val="20"/>
-              </w:rPr>
-            </w:r>
-            <w:r>
-              <w:rPr>
-                <w:rFonts w:ascii="Arial" w:hAnsi="Arial" w:cs="Arial"/>
-                <w:bCs/>
-                <w:sz w:val="20"/>
-                <w:szCs w:val="20"/>
-              </w:rPr>
-              <w:fldChar w:fldCharType="separate"/>
-            </w:r>
-            <w:r>
-              <w:rPr>
-                <w:rFonts w:ascii="Arial" w:hAnsi="Arial" w:cs="Arial"/>
-                <w:bCs/>
-                <w:sz w:val="20"/>
-                <w:szCs w:val="20"/>
-              </w:rPr>
-              <w:t> </w:t>
-            </w:r>
-            <w:r>
-              <w:rPr>
-                <w:rFonts w:ascii="Arial" w:hAnsi="Arial" w:cs="Arial"/>
-                <w:bCs/>
-                <w:sz w:val="20"/>
-                <w:szCs w:val="20"/>
-              </w:rPr>
-              <w:t> </w:t>
-            </w:r>
-            <w:r>
-              <w:rPr>
-                <w:rFonts w:ascii="Arial" w:hAnsi="Arial" w:cs="Arial"/>
-                <w:bCs/>
-                <w:sz w:val="20"/>
-                <w:szCs w:val="20"/>
-              </w:rPr>
-              <w:t> </w:t>
-            </w:r>
-            <w:r>
-              <w:rPr>
-                <w:rFonts w:ascii="Arial" w:hAnsi="Arial" w:cs="Arial"/>
-                <w:bCs/>
-                <w:sz w:val="20"/>
-                <w:szCs w:val="20"/>
-              </w:rPr>
-              <w:t> </w:t>
-            </w:r>
-            <w:r>
-              <w:rPr>
-                <w:rFonts w:ascii="Arial" w:hAnsi="Arial" w:cs="Arial"/>
-                <w:bCs/>
-                <w:sz w:val="20"/>
-                <w:szCs w:val="20"/>
-              </w:rPr>
-              <w:t> </w:t>
-            </w:r>
-            <w:r>
-              <w:rPr>
-                <w:rFonts w:ascii="Arial" w:hAnsi="Arial" w:cs="Arial"/>
-                <w:bCs/>
-                <w:sz w:val="20"/>
-                <w:szCs w:val="20"/>
-              </w:rPr>
-              <w:fldChar w:fldCharType="end"/>
-            </w:r>
-            <w:bookmarkEnd w:id="11"/>
+          </w:p>
+          <w:p>
+            <w:pPr>
+              <w:rPr>
+                <w:rFonts w:ascii="Arial" w:hAnsi="Arial" w:cs="Arial"/>
+                <w:bCs/>
+                <w:sz w:val="20"/>
+                <w:szCs w:val="20"/>
+              </w:rPr>
+            </w:pPr>
+            <w:r>
+              <w:rPr>
+                <w:rFonts w:ascii="Arial" w:hAnsi="Arial" w:cs="Arial"/>
+                <w:bCs/>
+                <w:sz w:val="20"/>
+                <w:szCs w:val="20"/>
+              </w:rPr>
+              <w:t>The repository on GitHub is a fork of a public repository of a similar survey at the University of Southampton. As such anyone can access the data</w:t>
+            </w:r>
+            <w:r>
+              <w:rPr>
+                <w:rFonts w:ascii="Arial" w:hAnsi="Arial" w:cs="Arial"/>
+                <w:bCs/>
+                <w:sz w:val="20"/>
+                <w:szCs w:val="20"/>
+              </w:rPr>
+              <w:t xml:space="preserve"> unless it is destroyed after use</w:t>
+            </w:r>
+            <w:r>
+              <w:rPr>
+                <w:rFonts w:ascii="Arial" w:hAnsi="Arial" w:cs="Arial"/>
+                <w:bCs/>
+                <w:sz w:val="20"/>
+                <w:szCs w:val="20"/>
+              </w:rPr>
+              <w:t>.</w:t>
+            </w:r>
           </w:p>
         </w:tc>
       </w:tr>
@@ -9740,7 +10020,7 @@
                 <w:shd w:val="clear" w:color="auto" w:fill="FFFFFF"/>
               </w:rPr>
             </w:pPr>
-            <w:bookmarkStart w:id="12" w:name="Question_15"/>
+            <w:bookmarkStart w:id="7" w:name="Question_15"/>
             <w:r>
               <w:rPr>
                 <w:rFonts w:ascii="Arial" w:hAnsi="Arial" w:cs="Arial"/>
@@ -9774,7 +10054,7 @@
               </w:rPr>
               <w:t xml:space="preserve">. </w:t>
             </w:r>
-            <w:bookmarkEnd w:id="12"/>
+            <w:bookmarkEnd w:id="7"/>
             <w:r>
               <w:rPr>
                 <w:rFonts w:ascii="Arial" w:hAnsi="Arial" w:cs="Arial"/>
@@ -9812,110 +10092,24 @@
               </w:rPr>
               <w:t xml:space="preserve">Briefly describe the potential Occupational Health and Safety (OHS) hazards and risks associated with the investigation: </w:t>
             </w:r>
-            <w:r>
-              <w:rPr>
-                <w:rFonts w:ascii="Arial" w:hAnsi="Arial" w:cs="Arial"/>
-                <w:bCs/>
-                <w:sz w:val="20"/>
-                <w:szCs w:val="20"/>
-              </w:rPr>
-              <w:br/>
-            </w:r>
-            <w:r>
-              <w:rPr>
-                <w:rFonts w:ascii="Arial" w:hAnsi="Arial" w:cs="Arial"/>
-                <w:bCs/>
-                <w:sz w:val="20"/>
-                <w:szCs w:val="20"/>
-              </w:rPr>
-              <w:fldChar w:fldCharType="begin">
-                <w:ffData>
-                  <w:name w:val="Text77"/>
-                  <w:enabled/>
-                  <w:calcOnExit w:val="0"/>
-                  <w:textInput/>
-                </w:ffData>
-              </w:fldChar>
-            </w:r>
-            <w:r>
-              <w:rPr>
-                <w:rFonts w:ascii="Arial" w:hAnsi="Arial" w:cs="Arial"/>
-                <w:bCs/>
-                <w:sz w:val="20"/>
-                <w:szCs w:val="20"/>
-              </w:rPr>
-              <w:instrText xml:space="preserve"> FORMTEXT </w:instrText>
-            </w:r>
-            <w:r>
-              <w:rPr>
-                <w:rFonts w:ascii="Arial" w:hAnsi="Arial" w:cs="Arial"/>
-                <w:bCs/>
-                <w:sz w:val="20"/>
-                <w:szCs w:val="20"/>
-              </w:rPr>
-            </w:r>
-            <w:r>
-              <w:rPr>
-                <w:rFonts w:ascii="Arial" w:hAnsi="Arial" w:cs="Arial"/>
-                <w:bCs/>
-                <w:sz w:val="20"/>
-                <w:szCs w:val="20"/>
-              </w:rPr>
-              <w:fldChar w:fldCharType="separate"/>
-            </w:r>
-            <w:r>
-              <w:rPr>
-                <w:rFonts w:ascii="Arial" w:hAnsi="Arial" w:cs="Arial"/>
-                <w:bCs/>
-                <w:sz w:val="20"/>
-                <w:szCs w:val="20"/>
-              </w:rPr>
-              <w:t> </w:t>
-            </w:r>
-            <w:r>
-              <w:rPr>
-                <w:rFonts w:ascii="Arial" w:hAnsi="Arial" w:cs="Arial"/>
-                <w:bCs/>
-                <w:sz w:val="20"/>
-                <w:szCs w:val="20"/>
-              </w:rPr>
-              <w:t> </w:t>
-            </w:r>
-            <w:r>
-              <w:rPr>
-                <w:rFonts w:ascii="Arial" w:hAnsi="Arial" w:cs="Arial"/>
-                <w:bCs/>
-                <w:sz w:val="20"/>
-                <w:szCs w:val="20"/>
-              </w:rPr>
-              <w:t> </w:t>
-            </w:r>
-            <w:r>
-              <w:rPr>
-                <w:rFonts w:ascii="Arial" w:hAnsi="Arial" w:cs="Arial"/>
-                <w:bCs/>
-                <w:sz w:val="20"/>
-                <w:szCs w:val="20"/>
-              </w:rPr>
-              <w:t> </w:t>
-            </w:r>
-            <w:r>
-              <w:rPr>
-                <w:rFonts w:ascii="Arial" w:hAnsi="Arial" w:cs="Arial"/>
-                <w:bCs/>
-                <w:sz w:val="20"/>
-                <w:szCs w:val="20"/>
-              </w:rPr>
-              <w:t> </w:t>
-            </w:r>
-            <w:r>
-              <w:rPr>
-                <w:rFonts w:ascii="Arial" w:hAnsi="Arial" w:cs="Arial"/>
-                <w:bCs/>
-                <w:sz w:val="20"/>
-                <w:szCs w:val="20"/>
-              </w:rPr>
-              <w:fldChar w:fldCharType="end"/>
+          </w:p>
+          <w:p>
+            <w:pPr>
+              <w:rPr>
+                <w:rFonts w:ascii="Arial" w:hAnsi="Arial" w:cs="Arial"/>
+                <w:bCs/>
+                <w:sz w:val="20"/>
+                <w:szCs w:val="20"/>
+              </w:rPr>
+            </w:pPr>
+            <w:r>
+              <w:rPr>
+                <w:rFonts w:ascii="Arial" w:hAnsi="Arial" w:cs="Arial"/>
+                <w:bCs/>
+                <w:sz w:val="20"/>
+                <w:szCs w:val="20"/>
+              </w:rPr>
+              <w:t>None</w:t>
             </w:r>
           </w:p>
         </w:tc>
@@ -9967,7 +10161,7 @@
               </w:rPr>
               <w:t xml:space="preserve"> for the research. Further Guidance on Risk Assessment and Form can be obtained on </w:t>
             </w:r>
-            <w:hyperlink r:id="rId8" w:history="1">
+            <w:hyperlink r:id="rId15" w:history="1">
               <w:r>
                 <w:rPr>
                   <w:rStyle w:val="Hyperlink"/>
@@ -10073,89 +10267,63 @@
                 <w:rFonts w:ascii="Arial" w:hAnsi="Arial" w:cs="Arial"/>
                 <w:color w:val="000000"/>
                 <w:sz w:val="20"/>
-                <w:shd w:val="clear" w:color="auto" w:fill="FFFFFF"/>
-              </w:rPr>
-            </w:pPr>
-            <w:r>
-              <w:rPr>
-                <w:rFonts w:ascii="Arial" w:hAnsi="Arial" w:cs="Arial"/>
-                <w:bCs/>
-              </w:rPr>
-              <w:fldChar w:fldCharType="begin">
-                <w:ffData>
-                  <w:name w:val="Text83"/>
-                  <w:enabled/>
-                  <w:calcOnExit w:val="0"/>
-                  <w:textInput/>
-                </w:ffData>
-              </w:fldChar>
-            </w:r>
-            <w:r>
-              <w:rPr>
-                <w:rFonts w:ascii="Arial" w:hAnsi="Arial" w:cs="Arial"/>
-                <w:bCs/>
-              </w:rPr>
-              <w:instrText xml:space="preserve"> FORMTEXT </w:instrText>
-            </w:r>
-            <w:r>
-              <w:rPr>
-                <w:rFonts w:ascii="Arial" w:hAnsi="Arial" w:cs="Arial"/>
-                <w:bCs/>
-              </w:rPr>
-            </w:r>
-            <w:r>
-              <w:rPr>
-                <w:rFonts w:ascii="Arial" w:hAnsi="Arial" w:cs="Arial"/>
-                <w:bCs/>
-              </w:rPr>
-              <w:fldChar w:fldCharType="separate"/>
-            </w:r>
-            <w:r>
-              <w:rPr>
-                <w:rFonts w:ascii="Arial" w:hAnsi="Arial" w:cs="Arial"/>
-                <w:bCs/>
-                <w:noProof/>
-              </w:rPr>
-              <w:t> </w:t>
-            </w:r>
-            <w:r>
-              <w:rPr>
-                <w:rFonts w:ascii="Arial" w:hAnsi="Arial" w:cs="Arial"/>
-                <w:bCs/>
-                <w:noProof/>
-              </w:rPr>
-              <w:t> </w:t>
-            </w:r>
-            <w:r>
-              <w:rPr>
-                <w:rFonts w:ascii="Arial" w:hAnsi="Arial" w:cs="Arial"/>
-                <w:bCs/>
-                <w:noProof/>
-              </w:rPr>
-              <w:t> </w:t>
-            </w:r>
-            <w:r>
-              <w:rPr>
-                <w:rFonts w:ascii="Arial" w:hAnsi="Arial" w:cs="Arial"/>
-                <w:bCs/>
-                <w:noProof/>
-              </w:rPr>
-              <w:t> </w:t>
-            </w:r>
-            <w:r>
-              <w:rPr>
-                <w:rFonts w:ascii="Arial" w:hAnsi="Arial" w:cs="Arial"/>
-                <w:bCs/>
-                <w:noProof/>
-              </w:rPr>
-              <w:t> </w:t>
-            </w:r>
-            <w:r>
-              <w:rPr>
-                <w:rFonts w:ascii="Arial" w:hAnsi="Arial" w:cs="Arial"/>
-                <w:bCs/>
-              </w:rPr>
-              <w:fldChar w:fldCharType="end"/>
+                <w:szCs w:val="20"/>
+                <w:shd w:val="clear" w:color="auto" w:fill="FFFFFF"/>
+              </w:rPr>
+            </w:pPr>
+            <w:r>
+              <w:rPr>
+                <w:rFonts w:ascii="Arial" w:hAnsi="Arial" w:cs="Arial"/>
+                <w:bCs/>
+                <w:sz w:val="20"/>
+                <w:szCs w:val="20"/>
+              </w:rPr>
+              <w:t xml:space="preserve">As the responses are anonymous or will be pseudo-anonymised, we do not contact the participants individually. </w:t>
+            </w:r>
+            <w:r>
+              <w:rPr>
+                <w:rFonts w:ascii="Arial" w:hAnsi="Arial" w:cs="Arial"/>
+                <w:bCs/>
+                <w:sz w:val="20"/>
+                <w:szCs w:val="20"/>
+              </w:rPr>
+              <w:t>A</w:t>
+            </w:r>
+            <w:r>
+              <w:rPr>
+                <w:rFonts w:ascii="Arial" w:hAnsi="Arial" w:cs="Arial"/>
+                <w:bCs/>
+                <w:sz w:val="20"/>
+                <w:szCs w:val="20"/>
+              </w:rPr>
+              <w:t>n</w:t>
+            </w:r>
+            <w:r>
+              <w:rPr>
+                <w:rFonts w:ascii="Arial" w:hAnsi="Arial" w:cs="Arial"/>
+                <w:bCs/>
+                <w:sz w:val="20"/>
+                <w:szCs w:val="20"/>
+              </w:rPr>
+              <w:t xml:space="preserve"> internal report will be produced that summarises the results and trends</w:t>
+            </w:r>
+            <w:r>
+              <w:rPr>
+                <w:rFonts w:ascii="Arial" w:hAnsi="Arial" w:cs="Arial"/>
+                <w:bCs/>
+                <w:sz w:val="20"/>
+                <w:szCs w:val="20"/>
+              </w:rPr>
+              <w:t xml:space="preserve"> and this information will be communicated via internal mailing lists, newsletters</w:t>
+            </w:r>
+            <w:r>
+              <w:rPr>
+                <w:rFonts w:ascii="Arial" w:hAnsi="Arial" w:cs="Arial"/>
+                <w:bCs/>
+                <w:sz w:val="20"/>
+                <w:szCs w:val="20"/>
+              </w:rPr>
+              <w:t>.</w:t>
             </w:r>
           </w:p>
         </w:tc>
@@ -10259,17 +10427,6 @@
               </w:rPr>
               <w:t>?</w:t>
             </w:r>
-            <w:r>
-              <w:rPr>
-                <w:rFonts w:ascii="Arial" w:hAnsi="Arial" w:cs="Arial"/>
-                <w:b/>
-                <w:bCs/>
-                <w:color w:val="000000"/>
-                <w:sz w:val="20"/>
-                <w:shd w:val="clear" w:color="auto" w:fill="FFFFFF"/>
-              </w:rPr>
-              <w:t xml:space="preserve"> </w:t>
-            </w:r>
           </w:p>
         </w:tc>
       </w:tr>
@@ -10293,81 +10450,7 @@
                 <w:bCs/>
               </w:rPr>
               <w:lastRenderedPageBreak/>
-              <w:fldChar w:fldCharType="begin">
-                <w:ffData>
-                  <w:name w:val="Text83"/>
-                  <w:enabled/>
-                  <w:calcOnExit w:val="0"/>
-                  <w:textInput/>
-                </w:ffData>
-              </w:fldChar>
-            </w:r>
-            <w:r>
-              <w:rPr>
-                <w:rFonts w:ascii="Arial" w:hAnsi="Arial" w:cs="Arial"/>
-                <w:bCs/>
-              </w:rPr>
-              <w:instrText xml:space="preserve"> FORMTEXT </w:instrText>
-            </w:r>
-            <w:r>
-              <w:rPr>
-                <w:rFonts w:ascii="Arial" w:hAnsi="Arial" w:cs="Arial"/>
-                <w:bCs/>
-              </w:rPr>
-            </w:r>
-            <w:r>
-              <w:rPr>
-                <w:rFonts w:ascii="Arial" w:hAnsi="Arial" w:cs="Arial"/>
-                <w:bCs/>
-              </w:rPr>
-              <w:fldChar w:fldCharType="separate"/>
-            </w:r>
-            <w:r>
-              <w:rPr>
-                <w:rFonts w:ascii="Arial" w:hAnsi="Arial" w:cs="Arial"/>
-                <w:bCs/>
-                <w:noProof/>
-              </w:rPr>
-              <w:t> </w:t>
-            </w:r>
-            <w:r>
-              <w:rPr>
-                <w:rFonts w:ascii="Arial" w:hAnsi="Arial" w:cs="Arial"/>
-                <w:bCs/>
-                <w:noProof/>
-              </w:rPr>
-              <w:t> </w:t>
-            </w:r>
-            <w:r>
-              <w:rPr>
-                <w:rFonts w:ascii="Arial" w:hAnsi="Arial" w:cs="Arial"/>
-                <w:bCs/>
-                <w:noProof/>
-              </w:rPr>
-              <w:t> </w:t>
-            </w:r>
-            <w:r>
-              <w:rPr>
-                <w:rFonts w:ascii="Arial" w:hAnsi="Arial" w:cs="Arial"/>
-                <w:bCs/>
-                <w:noProof/>
-              </w:rPr>
-              <w:t> </w:t>
-            </w:r>
-            <w:r>
-              <w:rPr>
-                <w:rFonts w:ascii="Arial" w:hAnsi="Arial" w:cs="Arial"/>
-                <w:bCs/>
-                <w:noProof/>
-              </w:rPr>
-              <w:t> </w:t>
-            </w:r>
-            <w:r>
-              <w:rPr>
-                <w:rFonts w:ascii="Arial" w:hAnsi="Arial" w:cs="Arial"/>
-                <w:bCs/>
-              </w:rPr>
-              <w:fldChar w:fldCharType="end"/>
+              <w:t>See answer to Q.20</w:t>
             </w:r>
           </w:p>
         </w:tc>
@@ -11262,7 +11345,7 @@
                   <w:calcOnExit w:val="0"/>
                   <w:checkBox>
                     <w:sizeAuto/>
-                    <w:default w:val="0"/>
+                    <w:default w:val="1"/>
                   </w:checkBox>
                 </w:ffData>
               </w:fldChar>
@@ -11291,7 +11374,108 @@
                 <w:sz w:val="20"/>
                 <w:szCs w:val="20"/>
               </w:rPr>
-              <w:fldChar w:fldCharType="separate"/>
+              <w:fldChar w:fldCharType="end"/>
+            </w:r>
+          </w:p>
+          <w:p>
+            <w:pPr>
+              <w:rPr>
+                <w:rFonts w:ascii="Arial" w:hAnsi="Arial" w:cs="Arial"/>
+                <w:bCs/>
+                <w:sz w:val="20"/>
+                <w:szCs w:val="20"/>
+              </w:rPr>
+            </w:pPr>
+            <w:r>
+              <w:rPr>
+                <w:rFonts w:ascii="Arial" w:hAnsi="Arial" w:cs="Arial"/>
+                <w:bCs/>
+                <w:sz w:val="20"/>
+                <w:szCs w:val="20"/>
+              </w:rPr>
+              <w:fldChar w:fldCharType="begin">
+                <w:ffData>
+                  <w:name w:val=""/>
+                  <w:enabled/>
+                  <w:calcOnExit w:val="0"/>
+                  <w:checkBox>
+                    <w:sizeAuto/>
+                    <w:default w:val="1"/>
+                  </w:checkBox>
+                </w:ffData>
+              </w:fldChar>
+            </w:r>
+            <w:r>
+              <w:rPr>
+                <w:rFonts w:ascii="Arial" w:hAnsi="Arial" w:cs="Arial"/>
+                <w:bCs/>
+                <w:sz w:val="20"/>
+                <w:szCs w:val="20"/>
+              </w:rPr>
+              <w:instrText xml:space="preserve"> FORMCHECKBOX </w:instrText>
+            </w:r>
+            <w:r>
+              <w:rPr>
+                <w:rFonts w:ascii="Arial" w:hAnsi="Arial" w:cs="Arial"/>
+                <w:bCs/>
+                <w:sz w:val="20"/>
+                <w:szCs w:val="20"/>
+              </w:rPr>
+            </w:r>
+            <w:r>
+              <w:rPr>
+                <w:rFonts w:ascii="Arial" w:hAnsi="Arial" w:cs="Arial"/>
+                <w:bCs/>
+                <w:sz w:val="20"/>
+                <w:szCs w:val="20"/>
+              </w:rPr>
+              <w:fldChar w:fldCharType="end"/>
+            </w:r>
+          </w:p>
+          <w:p>
+            <w:pPr>
+              <w:rPr>
+                <w:rFonts w:ascii="Arial" w:hAnsi="Arial" w:cs="Arial"/>
+                <w:bCs/>
+                <w:sz w:val="20"/>
+                <w:szCs w:val="20"/>
+              </w:rPr>
+            </w:pPr>
+            <w:r>
+              <w:rPr>
+                <w:rFonts w:ascii="Arial" w:hAnsi="Arial" w:cs="Arial"/>
+                <w:bCs/>
+                <w:sz w:val="20"/>
+                <w:szCs w:val="20"/>
+              </w:rPr>
+              <w:fldChar w:fldCharType="begin">
+                <w:ffData>
+                  <w:name w:val=""/>
+                  <w:enabled/>
+                  <w:calcOnExit w:val="0"/>
+                  <w:checkBox>
+                    <w:sizeAuto/>
+                    <w:default w:val="1"/>
+                  </w:checkBox>
+                </w:ffData>
+              </w:fldChar>
+            </w:r>
+            <w:r>
+              <w:rPr>
+                <w:rFonts w:ascii="Arial" w:hAnsi="Arial" w:cs="Arial"/>
+                <w:bCs/>
+                <w:sz w:val="20"/>
+                <w:szCs w:val="20"/>
+              </w:rPr>
+              <w:instrText xml:space="preserve"> FORMCHECKBOX </w:instrText>
+            </w:r>
+            <w:r>
+              <w:rPr>
+                <w:rFonts w:ascii="Arial" w:hAnsi="Arial" w:cs="Arial"/>
+                <w:bCs/>
+                <w:sz w:val="20"/>
+                <w:szCs w:val="20"/>
+              </w:rPr>
             </w:r>
             <w:r>
               <w:rPr>
@@ -11390,7 +11574,7 @@
                   <w:calcOnExit w:val="0"/>
                   <w:checkBox>
                     <w:sizeAuto/>
-                    <w:default w:val="0"/>
+                    <w:default w:val="1"/>
                   </w:checkBox>
                 </w:ffData>
               </w:fldChar>
@@ -11419,7 +11603,53 @@
                 <w:sz w:val="20"/>
                 <w:szCs w:val="20"/>
               </w:rPr>
-              <w:fldChar w:fldCharType="separate"/>
+              <w:fldChar w:fldCharType="end"/>
+            </w:r>
+          </w:p>
+          <w:p>
+            <w:pPr>
+              <w:rPr>
+                <w:rFonts w:ascii="Arial" w:hAnsi="Arial" w:cs="Arial"/>
+                <w:bCs/>
+                <w:sz w:val="20"/>
+                <w:szCs w:val="20"/>
+              </w:rPr>
+            </w:pPr>
+            <w:r>
+              <w:rPr>
+                <w:rFonts w:ascii="Arial" w:hAnsi="Arial" w:cs="Arial"/>
+                <w:bCs/>
+                <w:sz w:val="20"/>
+                <w:szCs w:val="20"/>
+              </w:rPr>
+              <w:fldChar w:fldCharType="begin">
+                <w:ffData>
+                  <w:name w:val=""/>
+                  <w:enabled/>
+                  <w:calcOnExit w:val="0"/>
+                  <w:checkBox>
+                    <w:sizeAuto/>
+                    <w:default w:val="1"/>
+                  </w:checkBox>
+                </w:ffData>
+              </w:fldChar>
+            </w:r>
+            <w:r>
+              <w:rPr>
+                <w:rFonts w:ascii="Arial" w:hAnsi="Arial" w:cs="Arial"/>
+                <w:bCs/>
+                <w:sz w:val="20"/>
+                <w:szCs w:val="20"/>
+              </w:rPr>
+              <w:instrText xml:space="preserve"> FORMCHECKBOX </w:instrText>
+            </w:r>
+            <w:r>
+              <w:rPr>
+                <w:rFonts w:ascii="Arial" w:hAnsi="Arial" w:cs="Arial"/>
+                <w:bCs/>
+                <w:sz w:val="20"/>
+                <w:szCs w:val="20"/>
+              </w:rPr>
             </w:r>
             <w:r>
               <w:rPr>
@@ -11691,9 +11921,9 @@
             <w:pPr>
               <w:rPr>
                 <w:rFonts w:ascii="Arial" w:hAnsi="Arial" w:cs="Arial"/>
-                <w:bCs/>
-                <w:sz w:val="20"/>
-                <w:szCs w:val="20"/>
+                <w:color w:val="000000"/>
+                <w:sz w:val="20"/>
+                <w:shd w:val="clear" w:color="auto" w:fill="FFFFFF"/>
               </w:rPr>
             </w:pPr>
             <w:r>
@@ -11751,15 +11981,29 @@
               <w:fldChar w:fldCharType="end"/>
             </w:r>
           </w:p>
-          <w:p>
-            <w:pPr>
-              <w:rPr>
-                <w:rFonts w:ascii="Arial" w:hAnsi="Arial" w:cs="Arial"/>
-                <w:bCs/>
-                <w:sz w:val="20"/>
-                <w:szCs w:val="20"/>
-              </w:rPr>
-            </w:pPr>
+        </w:tc>
+        <w:tc>
+          <w:tcPr>
+            <w:tcW w:w="1134" w:type="dxa"/>
+          </w:tcPr>
+          <w:p>
+            <w:pPr>
+              <w:rPr>
+                <w:rFonts w:ascii="Arial" w:hAnsi="Arial" w:cs="Arial"/>
+                <w:bCs/>
+                <w:sz w:val="20"/>
+                <w:szCs w:val="20"/>
+              </w:rPr>
+            </w:pPr>
+            <w:r>
+              <w:rPr>
+                <w:rFonts w:ascii="Arial" w:hAnsi="Arial" w:cs="Arial"/>
+                <w:color w:val="000000"/>
+                <w:sz w:val="20"/>
+                <w:shd w:val="clear" w:color="auto" w:fill="FFFFFF"/>
+              </w:rPr>
+              <w:br/>
+            </w:r>
             <w:r>
               <w:rPr>
                 <w:rFonts w:ascii="Arial" w:hAnsi="Arial" w:cs="Arial"/>
@@ -11883,9 +12127,9 @@
             <w:pPr>
               <w:rPr>
                 <w:rFonts w:ascii="Arial" w:hAnsi="Arial" w:cs="Arial"/>
-                <w:color w:val="000000"/>
-                <w:sz w:val="20"/>
-                <w:shd w:val="clear" w:color="auto" w:fill="FFFFFF"/>
+                <w:bCs/>
+                <w:sz w:val="20"/>
+                <w:szCs w:val="20"/>
               </w:rPr>
             </w:pPr>
             <w:r>
@@ -11943,29 +12187,15 @@
               <w:fldChar w:fldCharType="end"/>
             </w:r>
           </w:p>
-        </w:tc>
-        <w:tc>
-          <w:tcPr>
-            <w:tcW w:w="1134" w:type="dxa"/>
-          </w:tcPr>
-          <w:p>
-            <w:pPr>
-              <w:rPr>
-                <w:rFonts w:ascii="Arial" w:hAnsi="Arial" w:cs="Arial"/>
-                <w:bCs/>
-                <w:sz w:val="20"/>
-                <w:szCs w:val="20"/>
-              </w:rPr>
-            </w:pPr>
-            <w:r>
-              <w:rPr>
-                <w:rFonts w:ascii="Arial" w:hAnsi="Arial" w:cs="Arial"/>
-                <w:color w:val="000000"/>
-                <w:sz w:val="20"/>
-                <w:shd w:val="clear" w:color="auto" w:fill="FFFFFF"/>
-              </w:rPr>
-              <w:br/>
-            </w:r>
+          <w:p>
+            <w:pPr>
+              <w:rPr>
+                <w:rFonts w:ascii="Arial" w:hAnsi="Arial" w:cs="Arial"/>
+                <w:bCs/>
+                <w:sz w:val="20"/>
+                <w:szCs w:val="20"/>
+              </w:rPr>
+            </w:pPr>
             <w:r>
               <w:rPr>
                 <w:rFonts w:ascii="Arial" w:hAnsi="Arial" w:cs="Arial"/>
@@ -11980,7 +12210,7 @@
                   <w:calcOnExit w:val="0"/>
                   <w:checkBox>
                     <w:sizeAuto/>
-                    <w:default w:val="0"/>
+                    <w:default w:val="1"/>
                   </w:checkBox>
                 </w:ffData>
               </w:fldChar>
@@ -12001,207 +12231,6 @@
                 <w:sz w:val="20"/>
                 <w:szCs w:val="20"/>
               </w:rPr>
-            </w:r>
-            <w:r>
-              <w:rPr>
-                <w:rFonts w:ascii="Arial" w:hAnsi="Arial" w:cs="Arial"/>
-                <w:bCs/>
-                <w:sz w:val="20"/>
-                <w:szCs w:val="20"/>
-              </w:rPr>
-              <w:fldChar w:fldCharType="separate"/>
-            </w:r>
-            <w:r>
-              <w:rPr>
-                <w:rFonts w:ascii="Arial" w:hAnsi="Arial" w:cs="Arial"/>
-                <w:bCs/>
-                <w:sz w:val="20"/>
-                <w:szCs w:val="20"/>
-              </w:rPr>
-              <w:fldChar w:fldCharType="end"/>
-            </w:r>
-          </w:p>
-          <w:p>
-            <w:pPr>
-              <w:rPr>
-                <w:rFonts w:ascii="Arial" w:hAnsi="Arial" w:cs="Arial"/>
-                <w:bCs/>
-                <w:sz w:val="20"/>
-                <w:szCs w:val="20"/>
-              </w:rPr>
-            </w:pPr>
-            <w:r>
-              <w:rPr>
-                <w:rFonts w:ascii="Arial" w:hAnsi="Arial" w:cs="Arial"/>
-                <w:bCs/>
-                <w:sz w:val="20"/>
-                <w:szCs w:val="20"/>
-              </w:rPr>
-              <w:fldChar w:fldCharType="begin">
-                <w:ffData>
-                  <w:name w:val=""/>
-                  <w:enabled/>
-                  <w:calcOnExit w:val="0"/>
-                  <w:checkBox>
-                    <w:sizeAuto/>
-                    <w:default w:val="0"/>
-                  </w:checkBox>
-                </w:ffData>
-              </w:fldChar>
-            </w:r>
-            <w:r>
-              <w:rPr>
-                <w:rFonts w:ascii="Arial" w:hAnsi="Arial" w:cs="Arial"/>
-                <w:bCs/>
-                <w:sz w:val="20"/>
-                <w:szCs w:val="20"/>
-              </w:rPr>
-              <w:instrText xml:space="preserve"> FORMCHECKBOX </w:instrText>
-            </w:r>
-            <w:r>
-              <w:rPr>
-                <w:rFonts w:ascii="Arial" w:hAnsi="Arial" w:cs="Arial"/>
-                <w:bCs/>
-                <w:sz w:val="20"/>
-                <w:szCs w:val="20"/>
-              </w:rPr>
-            </w:r>
-            <w:r>
-              <w:rPr>
-                <w:rFonts w:ascii="Arial" w:hAnsi="Arial" w:cs="Arial"/>
-                <w:bCs/>
-                <w:sz w:val="20"/>
-                <w:szCs w:val="20"/>
-              </w:rPr>
-              <w:fldChar w:fldCharType="separate"/>
-            </w:r>
-            <w:r>
-              <w:rPr>
-                <w:rFonts w:ascii="Arial" w:hAnsi="Arial" w:cs="Arial"/>
-                <w:bCs/>
-                <w:sz w:val="20"/>
-                <w:szCs w:val="20"/>
-              </w:rPr>
-              <w:fldChar w:fldCharType="end"/>
-            </w:r>
-          </w:p>
-          <w:p>
-            <w:pPr>
-              <w:rPr>
-                <w:rFonts w:ascii="Arial" w:hAnsi="Arial" w:cs="Arial"/>
-                <w:bCs/>
-                <w:sz w:val="20"/>
-                <w:szCs w:val="20"/>
-              </w:rPr>
-            </w:pPr>
-            <w:r>
-              <w:rPr>
-                <w:rFonts w:ascii="Arial" w:hAnsi="Arial" w:cs="Arial"/>
-                <w:bCs/>
-                <w:sz w:val="20"/>
-                <w:szCs w:val="20"/>
-              </w:rPr>
-              <w:fldChar w:fldCharType="begin">
-                <w:ffData>
-                  <w:name w:val=""/>
-                  <w:enabled/>
-                  <w:calcOnExit w:val="0"/>
-                  <w:checkBox>
-                    <w:sizeAuto/>
-                    <w:default w:val="0"/>
-                  </w:checkBox>
-                </w:ffData>
-              </w:fldChar>
-            </w:r>
-            <w:r>
-              <w:rPr>
-                <w:rFonts w:ascii="Arial" w:hAnsi="Arial" w:cs="Arial"/>
-                <w:bCs/>
-                <w:sz w:val="20"/>
-                <w:szCs w:val="20"/>
-              </w:rPr>
-              <w:instrText xml:space="preserve"> FORMCHECKBOX </w:instrText>
-            </w:r>
-            <w:r>
-              <w:rPr>
-                <w:rFonts w:ascii="Arial" w:hAnsi="Arial" w:cs="Arial"/>
-                <w:bCs/>
-                <w:sz w:val="20"/>
-                <w:szCs w:val="20"/>
-              </w:rPr>
-            </w:r>
-            <w:r>
-              <w:rPr>
-                <w:rFonts w:ascii="Arial" w:hAnsi="Arial" w:cs="Arial"/>
-                <w:bCs/>
-                <w:sz w:val="20"/>
-                <w:szCs w:val="20"/>
-              </w:rPr>
-              <w:fldChar w:fldCharType="separate"/>
-            </w:r>
-            <w:r>
-              <w:rPr>
-                <w:rFonts w:ascii="Arial" w:hAnsi="Arial" w:cs="Arial"/>
-                <w:bCs/>
-                <w:sz w:val="20"/>
-                <w:szCs w:val="20"/>
-              </w:rPr>
-              <w:fldChar w:fldCharType="end"/>
-            </w:r>
-          </w:p>
-          <w:p>
-            <w:pPr>
-              <w:rPr>
-                <w:rFonts w:ascii="Arial" w:hAnsi="Arial" w:cs="Arial"/>
-                <w:bCs/>
-                <w:sz w:val="20"/>
-                <w:szCs w:val="20"/>
-              </w:rPr>
-            </w:pPr>
-            <w:r>
-              <w:rPr>
-                <w:rFonts w:ascii="Arial" w:hAnsi="Arial" w:cs="Arial"/>
-                <w:bCs/>
-                <w:sz w:val="20"/>
-                <w:szCs w:val="20"/>
-              </w:rPr>
-              <w:fldChar w:fldCharType="begin">
-                <w:ffData>
-                  <w:name w:val=""/>
-                  <w:enabled/>
-                  <w:calcOnExit w:val="0"/>
-                  <w:checkBox>
-                    <w:sizeAuto/>
-                    <w:default w:val="0"/>
-                  </w:checkBox>
-                </w:ffData>
-              </w:fldChar>
-            </w:r>
-            <w:r>
-              <w:rPr>
-                <w:rFonts w:ascii="Arial" w:hAnsi="Arial" w:cs="Arial"/>
-                <w:bCs/>
-                <w:sz w:val="20"/>
-                <w:szCs w:val="20"/>
-              </w:rPr>
-              <w:instrText xml:space="preserve"> FORMCHECKBOX </w:instrText>
-            </w:r>
-            <w:r>
-              <w:rPr>
-                <w:rFonts w:ascii="Arial" w:hAnsi="Arial" w:cs="Arial"/>
-                <w:bCs/>
-                <w:sz w:val="20"/>
-                <w:szCs w:val="20"/>
-              </w:rPr>
-            </w:r>
-            <w:r>
-              <w:rPr>
-                <w:rFonts w:ascii="Arial" w:hAnsi="Arial" w:cs="Arial"/>
-                <w:bCs/>
-                <w:sz w:val="20"/>
-                <w:szCs w:val="20"/>
-              </w:rPr>
-              <w:fldChar w:fldCharType="separate"/>
             </w:r>
             <w:r>
               <w:rPr>
@@ -12626,9 +12655,9 @@
         <w:tblLook w:val="01E0" w:firstRow="1" w:lastRow="1" w:firstColumn="1" w:lastColumn="1" w:noHBand="0" w:noVBand="0"/>
       </w:tblPr>
       <w:tblGrid>
-        <w:gridCol w:w="6134"/>
-        <w:gridCol w:w="3502"/>
-        <w:gridCol w:w="388"/>
+        <w:gridCol w:w="6130"/>
+        <w:gridCol w:w="3507"/>
+        <w:gridCol w:w="387"/>
       </w:tblGrid>
       <w:tr>
         <w:trPr>
@@ -12802,7 +12831,7 @@
               </w:rPr>
               <w:t xml:space="preserve"> By signing below, I acknowledge that I am aware of and accept my responsibilities as Chief Investigator under Clauses 3.11 – 3.13 of the </w:t>
             </w:r>
-            <w:hyperlink r:id="rId9" w:history="1">
+            <w:hyperlink r:id="rId16" w:history="1">
               <w:r>
                 <w:rPr>
                   <w:rStyle w:val="Hyperlink"/>
@@ -12908,6 +12937,14 @@
                 <w:szCs w:val="20"/>
               </w:rPr>
             </w:pPr>
+            <w:r>
+              <w:rPr>
+                <w:rFonts w:ascii="Arial" w:hAnsi="Arial" w:cs="Arial"/>
+                <w:sz w:val="20"/>
+                <w:szCs w:val="20"/>
+              </w:rPr>
+              <w:t>Oliver Henrich</w:t>
+            </w:r>
           </w:p>
         </w:tc>
         <w:tc>
@@ -13013,102 +13050,8 @@
                 <w:sz w:val="20"/>
                 <w:szCs w:val="20"/>
               </w:rPr>
-              <w:fldChar w:fldCharType="begin">
-                <w:ffData>
-                  <w:name w:val="Text78"/>
-                  <w:enabled/>
-                  <w:calcOnExit w:val="0"/>
-                  <w:textInput/>
-                </w:ffData>
-              </w:fldChar>
-            </w:r>
-            <w:bookmarkStart w:id="13" w:name="Text78"/>
-            <w:r>
-              <w:rPr>
-                <w:rFonts w:ascii="Arial" w:hAnsi="Arial" w:cs="Arial"/>
-                <w:bCs/>
-                <w:sz w:val="20"/>
-                <w:szCs w:val="20"/>
-              </w:rPr>
-              <w:instrText xml:space="preserve"> FORMTEXT </w:instrText>
-            </w:r>
-            <w:r>
-              <w:rPr>
-                <w:rFonts w:ascii="Arial" w:hAnsi="Arial" w:cs="Arial"/>
-                <w:bCs/>
-                <w:sz w:val="20"/>
-                <w:szCs w:val="20"/>
-              </w:rPr>
-            </w:r>
-            <w:r>
-              <w:rPr>
-                <w:rFonts w:ascii="Arial" w:hAnsi="Arial" w:cs="Arial"/>
-                <w:bCs/>
-                <w:sz w:val="20"/>
-                <w:szCs w:val="20"/>
-              </w:rPr>
-              <w:fldChar w:fldCharType="separate"/>
-            </w:r>
-            <w:r>
-              <w:rPr>
-                <w:rFonts w:ascii="Arial" w:hAnsi="Arial" w:cs="Arial"/>
-                <w:bCs/>
-                <w:noProof/>
-                <w:sz w:val="20"/>
-                <w:szCs w:val="20"/>
-              </w:rPr>
-              <w:t> </w:t>
-            </w:r>
-            <w:r>
-              <w:rPr>
-                <w:rFonts w:ascii="Arial" w:hAnsi="Arial" w:cs="Arial"/>
-                <w:bCs/>
-                <w:noProof/>
-                <w:sz w:val="20"/>
-                <w:szCs w:val="20"/>
-              </w:rPr>
-              <w:t> </w:t>
-            </w:r>
-            <w:r>
-              <w:rPr>
-                <w:rFonts w:ascii="Arial" w:hAnsi="Arial" w:cs="Arial"/>
-                <w:bCs/>
-                <w:noProof/>
-                <w:sz w:val="20"/>
-                <w:szCs w:val="20"/>
-              </w:rPr>
-              <w:t> </w:t>
-            </w:r>
-            <w:r>
-              <w:rPr>
-                <w:rFonts w:ascii="Arial" w:hAnsi="Arial" w:cs="Arial"/>
-                <w:bCs/>
-                <w:noProof/>
-                <w:sz w:val="20"/>
-                <w:szCs w:val="20"/>
-              </w:rPr>
-              <w:t> </w:t>
-            </w:r>
-            <w:r>
-              <w:rPr>
-                <w:rFonts w:ascii="Arial" w:hAnsi="Arial" w:cs="Arial"/>
-                <w:bCs/>
-                <w:noProof/>
-                <w:sz w:val="20"/>
-                <w:szCs w:val="20"/>
-              </w:rPr>
-              <w:t> </w:t>
-            </w:r>
-            <w:r>
-              <w:rPr>
-                <w:rFonts w:ascii="Arial" w:hAnsi="Arial" w:cs="Arial"/>
-                <w:bCs/>
-                <w:sz w:val="20"/>
-                <w:szCs w:val="20"/>
-              </w:rPr>
-              <w:fldChar w:fldCharType="end"/>
-            </w:r>
-            <w:bookmarkEnd w:id="13"/>
+              <w:t>Oliver Henrich</w:t>
+            </w:r>
           </w:p>
         </w:tc>
       </w:tr>
@@ -13361,7 +13304,7 @@
                 </w:ffData>
               </w:fldChar>
             </w:r>
-            <w:bookmarkStart w:id="14" w:name="Text79"/>
+            <w:bookmarkStart w:id="8" w:name="Text79"/>
             <w:r>
               <w:rPr>
                 <w:rFonts w:ascii="Arial" w:hAnsi="Arial" w:cs="Arial"/>
@@ -13447,7 +13390,7 @@
               </w:rPr>
               <w:fldChar w:fldCharType="end"/>
             </w:r>
-            <w:bookmarkEnd w:id="14"/>
+            <w:bookmarkEnd w:id="8"/>
           </w:p>
         </w:tc>
       </w:tr>
@@ -13530,7 +13473,7 @@
                 </w:ffData>
               </w:fldChar>
             </w:r>
-            <w:bookmarkStart w:id="15" w:name="Text80"/>
+            <w:bookmarkStart w:id="9" w:name="Text80"/>
             <w:r>
               <w:rPr>
                 <w:rFonts w:ascii="Arial" w:hAnsi="Arial" w:cs="Arial"/>
@@ -13606,7 +13549,7 @@
               </w:rPr>
               <w:fldChar w:fldCharType="end"/>
             </w:r>
-            <w:bookmarkEnd w:id="15"/>
+            <w:bookmarkEnd w:id="9"/>
             <w:r>
               <w:rPr>
                 <w:rFonts w:ascii="Arial" w:hAnsi="Arial" w:cs="Arial"/>
@@ -14031,12 +13974,12 @@
               </w:rPr>
               <w:fldChar w:fldCharType="begin">
                 <w:ffData>
-                  <w:name w:val="Check26"/>
+                  <w:name w:val=""/>
                   <w:enabled/>
                   <w:calcOnExit w:val="0"/>
                   <w:checkBox>
                     <w:sizeAuto/>
-                    <w:default w:val="0"/>
+                    <w:default w:val="1"/>
                   </w:checkBox>
                 </w:ffData>
               </w:fldChar>
@@ -14057,15 +14000,6 @@
                 <w:sz w:val="20"/>
                 <w:szCs w:val="20"/>
               </w:rPr>
-            </w:r>
-            <w:r>
-              <w:rPr>
-                <w:rFonts w:ascii="Arial" w:hAnsi="Arial" w:cs="Arial"/>
-                <w:bCs/>
-                <w:sz w:val="20"/>
-                <w:szCs w:val="20"/>
-              </w:rPr>
-              <w:fldChar w:fldCharType="separate"/>
             </w:r>
             <w:r>
               <w:rPr>
@@ -14751,7 +14685,7 @@
               </w:rPr>
               <w:t xml:space="preserve"> the completed form should be sent to </w:t>
             </w:r>
-            <w:hyperlink r:id="rId10" w:history="1">
+            <w:hyperlink r:id="rId17" w:history="1">
               <w:r>
                 <w:rPr>
                   <w:rStyle w:val="Hyperlink"/>
@@ -14945,8 +14879,8 @@
         <w:tblLook w:val="04A0" w:firstRow="1" w:lastRow="0" w:firstColumn="1" w:lastColumn="0" w:noHBand="0" w:noVBand="1"/>
       </w:tblPr>
       <w:tblGrid>
-        <w:gridCol w:w="8376"/>
-        <w:gridCol w:w="1540"/>
+        <w:gridCol w:w="8378"/>
+        <w:gridCol w:w="1538"/>
       </w:tblGrid>
       <w:tr>
         <w:trPr>
@@ -15224,7 +15158,7 @@
                 <w:sz w:val="20"/>
                 <w:szCs w:val="20"/>
               </w:rPr>
-              <w:t>Yes / No</w:t>
+              <w:t>No</w:t>
             </w:r>
           </w:p>
         </w:tc>
@@ -17080,7 +17014,7 @@
         </w:rPr>
         <w:t xml:space="preserve"> (</w:t>
       </w:r>
-      <w:hyperlink r:id="rId11" w:history="1">
+      <w:hyperlink r:id="rId18" w:history="1">
         <w:r>
           <w:rPr>
             <w:rStyle w:val="Hyperlink"/>
@@ -17255,7 +17189,7 @@
                 <w:sz w:val="20"/>
                 <w:szCs w:val="20"/>
               </w:rPr>
-              <w:t>Yes / No</w:t>
+              <w:t>No</w:t>
             </w:r>
           </w:p>
         </w:tc>
@@ -17312,7 +17246,7 @@
                 <w:sz w:val="20"/>
                 <w:szCs w:val="20"/>
               </w:rPr>
-              <w:t>Yes / No</w:t>
+              <w:t>No</w:t>
             </w:r>
           </w:p>
         </w:tc>
@@ -17368,7 +17302,7 @@
                 <w:sz w:val="20"/>
                 <w:szCs w:val="20"/>
               </w:rPr>
-              <w:t>Yes / No</w:t>
+              <w:t>No</w:t>
             </w:r>
           </w:p>
         </w:tc>
@@ -17424,7 +17358,7 @@
                 <w:sz w:val="20"/>
                 <w:szCs w:val="20"/>
               </w:rPr>
-              <w:t>Yes / No</w:t>
+              <w:t>No</w:t>
             </w:r>
           </w:p>
         </w:tc>
@@ -17496,7 +17430,7 @@
                 <w:sz w:val="20"/>
                 <w:szCs w:val="20"/>
               </w:rPr>
-              <w:t>Yes / No</w:t>
+              <w:t>No</w:t>
             </w:r>
           </w:p>
         </w:tc>
@@ -17568,7 +17502,7 @@
                 <w:sz w:val="20"/>
                 <w:szCs w:val="20"/>
               </w:rPr>
-              <w:t>Yes / No</w:t>
+              <w:t>No</w:t>
             </w:r>
           </w:p>
         </w:tc>
@@ -17624,7 +17558,7 @@
                 <w:sz w:val="20"/>
                 <w:szCs w:val="20"/>
               </w:rPr>
-              <w:t>Yes / No</w:t>
+              <w:t>No</w:t>
             </w:r>
           </w:p>
         </w:tc>
@@ -17680,7 +17614,7 @@
                 <w:sz w:val="20"/>
                 <w:szCs w:val="20"/>
               </w:rPr>
-              <w:t>Yes / No</w:t>
+              <w:t>No</w:t>
             </w:r>
           </w:p>
         </w:tc>
@@ -17753,7 +17687,7 @@
         </w:rPr>
         <w:t>(</w:t>
       </w:r>
-      <w:hyperlink r:id="rId12" w:history="1">
+      <w:hyperlink r:id="rId19" w:history="1">
         <w:r>
           <w:rPr>
             <w:rStyle w:val="Hyperlink"/>
@@ -18210,6 +18144,14 @@
                 <w:szCs w:val="20"/>
               </w:rPr>
             </w:pPr>
+            <w:r>
+              <w:rPr>
+                <w:rFonts w:ascii="Arial" w:hAnsi="Arial" w:cs="Arial"/>
+                <w:sz w:val="20"/>
+                <w:szCs w:val="20"/>
+              </w:rPr>
+              <w:t>Strathclyde Research Software Engineers Community</w:t>
+            </w:r>
           </w:p>
         </w:tc>
         <w:tc>
@@ -18224,6 +18166,24 @@
                 <w:szCs w:val="20"/>
               </w:rPr>
             </w:pPr>
+            <w:proofErr w:type="spellStart"/>
+            <w:r>
+              <w:rPr>
+                <w:rFonts w:ascii="Arial" w:hAnsi="Arial" w:cs="Arial"/>
+                <w:sz w:val="20"/>
+                <w:szCs w:val="20"/>
+              </w:rPr>
+              <w:t>Univeristy</w:t>
+            </w:r>
+            <w:proofErr w:type="spellEnd"/>
+            <w:r>
+              <w:rPr>
+                <w:rFonts w:ascii="Arial" w:hAnsi="Arial" w:cs="Arial"/>
+                <w:sz w:val="20"/>
+                <w:szCs w:val="20"/>
+              </w:rPr>
+              <w:t xml:space="preserve"> of Strathclyde</w:t>
+            </w:r>
           </w:p>
         </w:tc>
         <w:tc>
@@ -18245,7 +18205,7 @@
                 <w:sz w:val="20"/>
                 <w:szCs w:val="20"/>
               </w:rPr>
-              <w:t>Yes / No</w:t>
+              <w:t>No</w:t>
             </w:r>
           </w:p>
         </w:tc>
@@ -18625,10 +18585,10 @@
       </w:pPr>
     </w:p>
     <w:sectPr>
-      <w:headerReference w:type="even" r:id="rId13"/>
-      <w:footerReference w:type="default" r:id="rId14"/>
-      <w:headerReference w:type="first" r:id="rId15"/>
-      <w:footerReference w:type="first" r:id="rId16"/>
+      <w:headerReference w:type="even" r:id="rId20"/>
+      <w:footerReference w:type="default" r:id="rId21"/>
+      <w:headerReference w:type="first" r:id="rId22"/>
+      <w:footerReference w:type="first" r:id="rId23"/>
       <w:pgSz w:w="11906" w:h="16838" w:code="9"/>
       <w:pgMar w:top="1134" w:right="851" w:bottom="1134" w:left="1021" w:header="2835" w:footer="283" w:gutter="0"/>
       <w:cols w:space="708"/>
@@ -20999,6 +20959,18 @@
       <w:u w:val="single"/>
     </w:rPr>
   </w:style>
+  <w:style w:type="character" w:styleId="UnresolvedMention">
+    <w:name w:val="Unresolved Mention"/>
+    <w:basedOn w:val="DefaultParagraphFont"/>
+    <w:uiPriority w:val="99"/>
+    <w:semiHidden/>
+    <w:unhideWhenUsed/>
+    <w:rsid w:val="005425C9"/>
+    <w:rPr>
+      <w:color w:val="605E5C"/>
+      <w:shd w:val="clear" w:color="auto" w:fill="E1DFDD"/>
+    </w:rPr>
+  </w:style>
 </w:styles>
 </file>
 

</xml_diff>